<commit_message>
fatto tutta la classe e tolto le pagine di troppo
</commit_message>
<xml_diff>
--- a/attestato2324.docx
+++ b/attestato2324.docx
@@ -1710,15 +1710,29 @@
       </w:r>
     </w:p>
     <w:p>
-      <w:r>
+      <w:pPr>
+        <w:rPr>
+          <w:lang w:val="it-IT"/>
+        </w:rPr>
+      </w:pPr>
+      <w:r>
+        <w:rPr>
+          <w:lang w:val="it-IT"/>
+        </w:rPr>
         <w:t xml:space="preserve">Genova, </w:t>
       </w:r>
       <w:proofErr w:type="spellStart"/>
       <w:r>
+        <w:rPr>
+          <w:lang w:val="it-IT"/>
+        </w:rPr>
         <w:t>dataCorrente</w:t>
       </w:r>
       <w:proofErr w:type="spellEnd"/>
       <w:r>
+        <w:rPr>
+          <w:lang w:val="it-IT"/>
+        </w:rPr>
         <w:br w:type="page"/>
       </w:r>
       <w:r>
@@ -2394,15 +2408,29 @@
       </w:r>
     </w:p>
     <w:p>
-      <w:r>
+      <w:pPr>
+        <w:rPr>
+          <w:lang w:val="it-IT"/>
+        </w:rPr>
+      </w:pPr>
+      <w:r>
+        <w:rPr>
+          <w:lang w:val="it-IT"/>
+        </w:rPr>
         <w:t xml:space="preserve">Genova, </w:t>
       </w:r>
       <w:proofErr w:type="spellStart"/>
       <w:r>
+        <w:rPr>
+          <w:lang w:val="it-IT"/>
+        </w:rPr>
         <w:t>dataCorrente</w:t>
       </w:r>
       <w:proofErr w:type="spellEnd"/>
       <w:r>
+        <w:rPr>
+          <w:lang w:val="it-IT"/>
+        </w:rPr>
         <w:br w:type="page"/>
       </w:r>
       <w:r>
@@ -3080,15 +3108,29 @@
       </w:r>
     </w:p>
     <w:p>
-      <w:r>
+      <w:pPr>
+        <w:rPr>
+          <w:lang w:val="it-IT"/>
+        </w:rPr>
+      </w:pPr>
+      <w:r>
+        <w:rPr>
+          <w:lang w:val="it-IT"/>
+        </w:rPr>
         <w:t xml:space="preserve">Genova, </w:t>
       </w:r>
       <w:proofErr w:type="spellStart"/>
       <w:r>
+        <w:rPr>
+          <w:lang w:val="it-IT"/>
+        </w:rPr>
         <w:t>dataCorrente</w:t>
       </w:r>
       <w:proofErr w:type="spellEnd"/>
       <w:r>
+        <w:rPr>
+          <w:lang w:val="it-IT"/>
+        </w:rPr>
         <w:br w:type="page"/>
       </w:r>
       <w:r>
@@ -3764,15 +3806,29 @@
       </w:r>
     </w:p>
     <w:p>
-      <w:r>
+      <w:pPr>
+        <w:rPr>
+          <w:lang w:val="it-IT"/>
+        </w:rPr>
+      </w:pPr>
+      <w:r>
+        <w:rPr>
+          <w:lang w:val="it-IT"/>
+        </w:rPr>
         <w:t xml:space="preserve">Genova, </w:t>
       </w:r>
       <w:proofErr w:type="spellStart"/>
       <w:r>
+        <w:rPr>
+          <w:lang w:val="it-IT"/>
+        </w:rPr>
         <w:t>dataCorrente</w:t>
       </w:r>
       <w:proofErr w:type="spellEnd"/>
       <w:r>
+        <w:rPr>
+          <w:lang w:val="it-IT"/>
+        </w:rPr>
         <w:br w:type="page"/>
       </w:r>
       <w:r>
@@ -4448,15 +4504,29 @@
       </w:r>
     </w:p>
     <w:p>
-      <w:r>
+      <w:pPr>
+        <w:rPr>
+          <w:lang w:val="it-IT"/>
+        </w:rPr>
+      </w:pPr>
+      <w:r>
+        <w:rPr>
+          <w:lang w:val="it-IT"/>
+        </w:rPr>
         <w:t xml:space="preserve">Genova, </w:t>
       </w:r>
       <w:proofErr w:type="spellStart"/>
       <w:r>
+        <w:rPr>
+          <w:lang w:val="it-IT"/>
+        </w:rPr>
         <w:t>dataCorrente</w:t>
       </w:r>
       <w:proofErr w:type="spellEnd"/>
       <w:r>
+        <w:rPr>
+          <w:lang w:val="it-IT"/>
+        </w:rPr>
         <w:br w:type="page"/>
       </w:r>
       <w:r>
@@ -5134,15 +5204,29 @@
       </w:r>
     </w:p>
     <w:p>
-      <w:r>
+      <w:pPr>
+        <w:rPr>
+          <w:lang w:val="it-IT"/>
+        </w:rPr>
+      </w:pPr>
+      <w:r>
+        <w:rPr>
+          <w:lang w:val="it-IT"/>
+        </w:rPr>
         <w:t xml:space="preserve">Genova, </w:t>
       </w:r>
       <w:proofErr w:type="spellStart"/>
       <w:r>
+        <w:rPr>
+          <w:lang w:val="it-IT"/>
+        </w:rPr>
         <w:t>dataCorrente</w:t>
       </w:r>
       <w:proofErr w:type="spellEnd"/>
       <w:r>
+        <w:rPr>
+          <w:lang w:val="it-IT"/>
+        </w:rPr>
         <w:br w:type="page"/>
       </w:r>
       <w:r>
@@ -5827,6 +5911,2776 @@
       </w:r>
       <w:proofErr w:type="spellEnd"/>
     </w:p>
+    <w:p/>
+    <w:p/>
+    <w:p/>
+    <w:p/>
+    <w:p/>
+    <w:p/>
+    <w:p>
+      <w:r>
+        <w:rPr>
+          <w:noProof/>
+          <w:lang w:val="it-IT" w:eastAsia="it-IT"/>
+        </w:rPr>
+        <w:lastRenderedPageBreak/>
+        <w:drawing>
+          <wp:inline distT="0" distB="0" distL="0" distR="0" wp14:anchorId="09C5E652" wp14:editId="0821971B">
+            <wp:extent cx="5486400" cy="993483"/>
+            <wp:effectExtent l="0" t="0" r="0" b="0"/>
+            <wp:docPr id="830929418" name="Picture 1" descr="Immagine che contiene testo, Carattere, schermata, logo&#10;&#10;Descrizione generata automaticamente"/>
+            <wp:cNvGraphicFramePr>
+              <a:graphicFrameLocks xmlns:a="http://schemas.openxmlformats.org/drawingml/2006/main" noChangeAspect="1"/>
+            </wp:cNvGraphicFramePr>
+            <a:graphic xmlns:a="http://schemas.openxmlformats.org/drawingml/2006/main">
+              <a:graphicData uri="http://schemas.openxmlformats.org/drawingml/2006/picture">
+                <pic:pic xmlns:pic="http://schemas.openxmlformats.org/drawingml/2006/picture">
+                  <pic:nvPicPr>
+                    <pic:cNvPr id="1646516574" name="Picture 1" descr="Immagine che contiene testo, Carattere, schermata, logo&#10;&#10;Descrizione generata automaticamente"/>
+                    <pic:cNvPicPr/>
+                  </pic:nvPicPr>
+                  <pic:blipFill>
+                    <a:blip r:embed="rId8"/>
+                    <a:stretch>
+                      <a:fillRect/>
+                    </a:stretch>
+                  </pic:blipFill>
+                  <pic:spPr>
+                    <a:xfrm>
+                      <a:off x="0" y="0"/>
+                      <a:ext cx="5486400" cy="993483"/>
+                    </a:xfrm>
+                    <a:prstGeom prst="rect">
+                      <a:avLst/>
+                    </a:prstGeom>
+                  </pic:spPr>
+                </pic:pic>
+              </a:graphicData>
+            </a:graphic>
+          </wp:inline>
+        </w:drawing>
+      </w:r>
+    </w:p>
+    <w:p>
+      <w:pPr>
+        <w:pStyle w:val="Titolo"/>
+        <w:jc w:val="center"/>
+        <w:rPr>
+          <w:lang w:val="it-IT"/>
+        </w:rPr>
+      </w:pPr>
+      <w:r>
+        <w:rPr>
+          <w:lang w:val="it-IT"/>
+        </w:rPr>
+        <w:t>Calvino Academy</w:t>
+      </w:r>
+    </w:p>
+    <w:p>
+      <w:pPr>
+        <w:jc w:val="center"/>
+        <w:rPr>
+          <w:lang w:val="it-IT"/>
+        </w:rPr>
+      </w:pPr>
+      <w:r>
+        <w:rPr>
+          <w:rFonts w:ascii="Calibri" w:hAnsi="Calibri"/>
+          <w:color w:val="000000"/>
+          <w:sz w:val="32"/>
+          <w:lang w:val="it-IT"/>
+        </w:rPr>
+        <w:t>Certificazione dell'attività svolta dallo studente</w:t>
+      </w:r>
+    </w:p>
+    <w:p>
+      <w:pPr>
+        <w:jc w:val="center"/>
+        <w:rPr>
+          <w:u w:val="single"/>
+          <w:lang w:val="it-IT"/>
+        </w:rPr>
+      </w:pPr>
+      <w:r>
+        <w:rPr>
+          <w:rFonts w:ascii="Calibri" w:hAnsi="Calibri"/>
+          <w:color w:val="4224E9"/>
+          <w:sz w:val="48"/>
+          <w:lang w:val="it-IT"/>
+        </w:rPr>
+        <w:t>{name}</w:t>
+      </w:r>
+    </w:p>
+    <w:p>
+      <w:pPr>
+        <w:jc w:val="center"/>
+        <w:rPr>
+          <w:lang w:val="it-IT"/>
+        </w:rPr>
+      </w:pPr>
+      <w:r>
+        <w:rPr>
+          <w:rFonts w:ascii="Calibri" w:hAnsi="Calibri"/>
+          <w:color w:val="000000" w:themeColor="text1"/>
+          <w:sz w:val="32"/>
+          <w:szCs w:val="32"/>
+          <w:lang w:val="it-IT"/>
+        </w:rPr>
+        <w:t>della classe {classe}</w:t>
+      </w:r>
+    </w:p>
+    <w:p>
+      <w:pPr>
+        <w:jc w:val="center"/>
+        <w:rPr>
+          <w:lang w:val="it-IT"/>
+        </w:rPr>
+      </w:pPr>
+      <w:r>
+        <w:rPr>
+          <w:rFonts w:ascii="Calibri" w:hAnsi="Calibri"/>
+          <w:color w:val="000000" w:themeColor="text1"/>
+          <w:sz w:val="32"/>
+          <w:szCs w:val="32"/>
+          <w:lang w:val="it-IT"/>
+        </w:rPr>
+        <w:t>nell' {anno}</w:t>
+      </w:r>
+    </w:p>
+    <w:tbl>
+      <w:tblPr>
+        <w:tblStyle w:val="Grigliachiara-Colore1"/>
+        <w:tblW w:w="0" w:type="auto"/>
+        <w:jc w:val="center"/>
+        <w:tblLook w:val="04A0" w:firstRow="1" w:lastRow="0" w:firstColumn="1" w:lastColumn="0" w:noHBand="0" w:noVBand="1"/>
+      </w:tblPr>
+      <w:tblGrid>
+        <w:gridCol w:w="2666"/>
+        <w:gridCol w:w="2666"/>
+        <w:gridCol w:w="2666"/>
+        <w:gridCol w:w="2666"/>
+      </w:tblGrid>
+      <w:tr>
+        <w:trPr>
+          <w:cnfStyle w:val="100000000000" w:firstRow="1" w:lastRow="0" w:firstColumn="0" w:lastColumn="0" w:oddVBand="0" w:evenVBand="0" w:oddHBand="0" w:evenHBand="0" w:firstRowFirstColumn="0" w:firstRowLastColumn="0" w:lastRowFirstColumn="0" w:lastRowLastColumn="0"/>
+          <w:jc w:val="center"/>
+        </w:trPr>
+        <w:tc>
+          <w:tcPr>
+            <w:cnfStyle w:val="001000000000" w:firstRow="0" w:lastRow="0" w:firstColumn="1" w:lastColumn="0" w:oddVBand="0" w:evenVBand="0" w:oddHBand="0" w:evenHBand="0" w:firstRowFirstColumn="0" w:firstRowLastColumn="0" w:lastRowFirstColumn="0" w:lastRowLastColumn="0"/>
+            <w:tcW w:w="2666" w:type="dxa"/>
+            <w:vAlign w:val="center"/>
+          </w:tcPr>
+          <w:p>
+            <w:pPr>
+              <w:jc w:val="center"/>
+            </w:pPr>
+            <w:r>
+              <w:t xml:space="preserve">Nome del </w:t>
+            </w:r>
+            <w:proofErr w:type="spellStart"/>
+            <w:r>
+              <w:t>corso</w:t>
+            </w:r>
+            <w:proofErr w:type="spellEnd"/>
+          </w:p>
+        </w:tc>
+        <w:tc>
+          <w:tcPr>
+            <w:tcW w:w="2666" w:type="dxa"/>
+            <w:vAlign w:val="center"/>
+          </w:tcPr>
+          <w:p>
+            <w:pPr>
+              <w:jc w:val="center"/>
+              <w:cnfStyle w:val="100000000000" w:firstRow="1" w:lastRow="0" w:firstColumn="0" w:lastColumn="0" w:oddVBand="0" w:evenVBand="0" w:oddHBand="0" w:evenHBand="0" w:firstRowFirstColumn="0" w:firstRowLastColumn="0" w:lastRowFirstColumn="0" w:lastRowLastColumn="0"/>
+            </w:pPr>
+            <w:r>
+              <w:t xml:space="preserve">Ore </w:t>
+            </w:r>
+            <w:proofErr w:type="spellStart"/>
+            <w:r>
+              <w:t>svolte</w:t>
+            </w:r>
+            <w:proofErr w:type="spellEnd"/>
+          </w:p>
+        </w:tc>
+        <w:tc>
+          <w:tcPr>
+            <w:tcW w:w="2666" w:type="dxa"/>
+            <w:vAlign w:val="center"/>
+          </w:tcPr>
+          <w:p>
+            <w:pPr>
+              <w:jc w:val="center"/>
+              <w:cnfStyle w:val="100000000000" w:firstRow="1" w:lastRow="0" w:firstColumn="0" w:lastColumn="0" w:oddVBand="0" w:evenVBand="0" w:oddHBand="0" w:evenHBand="0" w:firstRowFirstColumn="0" w:firstRowLastColumn="0" w:lastRowFirstColumn="0" w:lastRowLastColumn="0"/>
+            </w:pPr>
+            <w:r>
+              <w:t xml:space="preserve">Ore </w:t>
+            </w:r>
+            <w:proofErr w:type="spellStart"/>
+            <w:r>
+              <w:t>totali</w:t>
+            </w:r>
+            <w:proofErr w:type="spellEnd"/>
+          </w:p>
+        </w:tc>
+        <w:tc>
+          <w:tcPr>
+            <w:tcW w:w="2666" w:type="dxa"/>
+            <w:vAlign w:val="center"/>
+          </w:tcPr>
+          <w:p>
+            <w:pPr>
+              <w:jc w:val="center"/>
+              <w:cnfStyle w:val="100000000000" w:firstRow="1" w:lastRow="0" w:firstColumn="0" w:lastColumn="0" w:oddVBand="0" w:evenVBand="0" w:oddHBand="0" w:evenHBand="0" w:firstRowFirstColumn="0" w:firstRowLastColumn="0" w:lastRowFirstColumn="0" w:lastRowLastColumn="0"/>
+            </w:pPr>
+            <w:proofErr w:type="spellStart"/>
+            <w:r>
+              <w:t>Docente</w:t>
+            </w:r>
+            <w:proofErr w:type="spellEnd"/>
+          </w:p>
+        </w:tc>
+      </w:tr>
+    </w:tbl>
+    <w:p>
+      <w:pPr>
+        <w:rPr>
+          <w:lang w:val="it-IT"/>
+        </w:rPr>
+      </w:pPr>
+      <w:r>
+        <w:rPr>
+          <w:lang w:val="it-IT"/>
+        </w:rPr>
+        <w:br/>
+      </w:r>
+      <w:r>
+        <w:rPr>
+          <w:rFonts w:ascii="Calibri" w:hAnsi="Calibri"/>
+          <w:color w:val="000000" w:themeColor="text1"/>
+          <w:sz w:val="32"/>
+          <w:szCs w:val="32"/>
+          <w:lang w:val="it-IT"/>
+        </w:rPr>
+        <w:t>Per un totale di</w:t>
+      </w:r>
+      <w:r>
+        <w:rPr>
+          <w:rFonts w:ascii="Calibri" w:hAnsi="Calibri"/>
+          <w:b/>
+          <w:bCs/>
+          <w:color w:val="000000" w:themeColor="text1"/>
+          <w:sz w:val="32"/>
+          <w:szCs w:val="32"/>
+          <w:lang w:val="it-IT"/>
+        </w:rPr>
+        <w:t xml:space="preserve"> {tot} ore</w:t>
+      </w:r>
+      <w:r>
+        <w:rPr>
+          <w:rFonts w:ascii="Calibri" w:hAnsi="Calibri"/>
+          <w:color w:val="000000" w:themeColor="text1"/>
+          <w:sz w:val="32"/>
+          <w:szCs w:val="32"/>
+          <w:lang w:val="it-IT"/>
+        </w:rPr>
+        <w:t xml:space="preserve">, riconoscibili ai fini dell'attività svolta come PCTO  </w:t>
+      </w:r>
+      <w:proofErr w:type="gramStart"/>
+      <w:r>
+        <w:rPr>
+          <w:rFonts w:ascii="Calibri" w:hAnsi="Calibri"/>
+          <w:color w:val="000000" w:themeColor="text1"/>
+          <w:sz w:val="32"/>
+          <w:szCs w:val="32"/>
+          <w:lang w:val="it-IT"/>
+        </w:rPr>
+        <w:t xml:space="preserve">   (</w:t>
+      </w:r>
+      <w:proofErr w:type="gramEnd"/>
+      <w:r>
+        <w:rPr>
+          <w:rFonts w:ascii="Calibri" w:hAnsi="Calibri"/>
+          <w:color w:val="000000" w:themeColor="text1"/>
+          <w:sz w:val="32"/>
+          <w:szCs w:val="32"/>
+          <w:lang w:val="it-IT"/>
+        </w:rPr>
+        <w:t>delibera del Collegio docenti n. 34 del 26/10/2023).</w:t>
+      </w:r>
+    </w:p>
+    <w:p>
+      <w:pPr>
+        <w:jc w:val="right"/>
+        <w:rPr>
+          <w:lang w:val="it-IT"/>
+        </w:rPr>
+      </w:pPr>
+      <w:r>
+        <w:rPr>
+          <w:rFonts w:ascii="Calibri" w:hAnsi="Calibri"/>
+          <w:color w:val="000000"/>
+          <w:sz w:val="28"/>
+          <w:lang w:val="it-IT"/>
+        </w:rPr>
+        <w:br/>
+        <w:t>Il responsabile della Calvino Academy</w:t>
+      </w:r>
+    </w:p>
+    <w:p>
+      <w:pPr>
+        <w:jc w:val="right"/>
+        <w:rPr>
+          <w:lang w:val="it-IT"/>
+        </w:rPr>
+      </w:pPr>
+      <w:r>
+        <w:rPr>
+          <w:rFonts w:ascii="Calibri" w:hAnsi="Calibri"/>
+          <w:color w:val="000000"/>
+          <w:sz w:val="24"/>
+          <w:lang w:val="it-IT"/>
+        </w:rPr>
+        <w:br/>
+        <w:t>_____________________________________</w:t>
+      </w:r>
+    </w:p>
+    <w:p>
+      <w:r>
+        <w:t xml:space="preserve">Genova, </w:t>
+      </w:r>
+      <w:proofErr w:type="spellStart"/>
+      <w:r>
+        <w:t>dataCorrente</w:t>
+      </w:r>
+      <w:proofErr w:type="spellEnd"/>
+    </w:p>
+    <w:p/>
+    <w:p/>
+    <w:p/>
+    <w:p/>
+    <w:p/>
+    <w:p/>
+    <w:p>
+      <w:r>
+        <w:rPr>
+          <w:noProof/>
+          <w:lang w:val="it-IT" w:eastAsia="it-IT"/>
+        </w:rPr>
+        <w:lastRenderedPageBreak/>
+        <w:drawing>
+          <wp:inline distT="0" distB="0" distL="0" distR="0" wp14:anchorId="06C39FA7" wp14:editId="19D073DB">
+            <wp:extent cx="5486400" cy="993483"/>
+            <wp:effectExtent l="0" t="0" r="0" b="0"/>
+            <wp:docPr id="2133167322" name="Picture 1" descr="Immagine che contiene testo, Carattere, schermata, logo&#10;&#10;Descrizione generata automaticamente"/>
+            <wp:cNvGraphicFramePr>
+              <a:graphicFrameLocks xmlns:a="http://schemas.openxmlformats.org/drawingml/2006/main" noChangeAspect="1"/>
+            </wp:cNvGraphicFramePr>
+            <a:graphic xmlns:a="http://schemas.openxmlformats.org/drawingml/2006/main">
+              <a:graphicData uri="http://schemas.openxmlformats.org/drawingml/2006/picture">
+                <pic:pic xmlns:pic="http://schemas.openxmlformats.org/drawingml/2006/picture">
+                  <pic:nvPicPr>
+                    <pic:cNvPr id="1646516574" name="Picture 1" descr="Immagine che contiene testo, Carattere, schermata, logo&#10;&#10;Descrizione generata automaticamente"/>
+                    <pic:cNvPicPr/>
+                  </pic:nvPicPr>
+                  <pic:blipFill>
+                    <a:blip r:embed="rId8"/>
+                    <a:stretch>
+                      <a:fillRect/>
+                    </a:stretch>
+                  </pic:blipFill>
+                  <pic:spPr>
+                    <a:xfrm>
+                      <a:off x="0" y="0"/>
+                      <a:ext cx="5486400" cy="993483"/>
+                    </a:xfrm>
+                    <a:prstGeom prst="rect">
+                      <a:avLst/>
+                    </a:prstGeom>
+                  </pic:spPr>
+                </pic:pic>
+              </a:graphicData>
+            </a:graphic>
+          </wp:inline>
+        </w:drawing>
+      </w:r>
+    </w:p>
+    <w:p>
+      <w:pPr>
+        <w:pStyle w:val="Titolo"/>
+        <w:jc w:val="center"/>
+        <w:rPr>
+          <w:lang w:val="it-IT"/>
+        </w:rPr>
+      </w:pPr>
+      <w:r>
+        <w:rPr>
+          <w:lang w:val="it-IT"/>
+        </w:rPr>
+        <w:t>Calvino Academy</w:t>
+      </w:r>
+    </w:p>
+    <w:p>
+      <w:pPr>
+        <w:jc w:val="center"/>
+        <w:rPr>
+          <w:lang w:val="it-IT"/>
+        </w:rPr>
+      </w:pPr>
+      <w:r>
+        <w:rPr>
+          <w:rFonts w:ascii="Calibri" w:hAnsi="Calibri"/>
+          <w:color w:val="000000"/>
+          <w:sz w:val="32"/>
+          <w:lang w:val="it-IT"/>
+        </w:rPr>
+        <w:t>Certificazione dell'attività svolta dallo studente</w:t>
+      </w:r>
+    </w:p>
+    <w:p>
+      <w:pPr>
+        <w:jc w:val="center"/>
+        <w:rPr>
+          <w:u w:val="single"/>
+          <w:lang w:val="it-IT"/>
+        </w:rPr>
+      </w:pPr>
+      <w:r>
+        <w:rPr>
+          <w:rFonts w:ascii="Calibri" w:hAnsi="Calibri"/>
+          <w:color w:val="4224E9"/>
+          <w:sz w:val="48"/>
+          <w:lang w:val="it-IT"/>
+        </w:rPr>
+        <w:t>{name}</w:t>
+      </w:r>
+    </w:p>
+    <w:p>
+      <w:pPr>
+        <w:jc w:val="center"/>
+        <w:rPr>
+          <w:lang w:val="it-IT"/>
+        </w:rPr>
+      </w:pPr>
+      <w:r>
+        <w:rPr>
+          <w:rFonts w:ascii="Calibri" w:hAnsi="Calibri"/>
+          <w:color w:val="000000" w:themeColor="text1"/>
+          <w:sz w:val="32"/>
+          <w:szCs w:val="32"/>
+          <w:lang w:val="it-IT"/>
+        </w:rPr>
+        <w:t>della classe {classe}</w:t>
+      </w:r>
+    </w:p>
+    <w:p>
+      <w:pPr>
+        <w:jc w:val="center"/>
+        <w:rPr>
+          <w:lang w:val="it-IT"/>
+        </w:rPr>
+      </w:pPr>
+      <w:r>
+        <w:rPr>
+          <w:rFonts w:ascii="Calibri" w:hAnsi="Calibri"/>
+          <w:color w:val="000000" w:themeColor="text1"/>
+          <w:sz w:val="32"/>
+          <w:szCs w:val="32"/>
+          <w:lang w:val="it-IT"/>
+        </w:rPr>
+        <w:t>nell' {anno}</w:t>
+      </w:r>
+    </w:p>
+    <w:tbl>
+      <w:tblPr>
+        <w:tblStyle w:val="Grigliachiara-Colore1"/>
+        <w:tblW w:w="0" w:type="auto"/>
+        <w:jc w:val="center"/>
+        <w:tblLook w:val="04A0" w:firstRow="1" w:lastRow="0" w:firstColumn="1" w:lastColumn="0" w:noHBand="0" w:noVBand="1"/>
+      </w:tblPr>
+      <w:tblGrid>
+        <w:gridCol w:w="2666"/>
+        <w:gridCol w:w="2666"/>
+        <w:gridCol w:w="2666"/>
+        <w:gridCol w:w="2666"/>
+      </w:tblGrid>
+      <w:tr>
+        <w:trPr>
+          <w:cnfStyle w:val="100000000000" w:firstRow="1" w:lastRow="0" w:firstColumn="0" w:lastColumn="0" w:oddVBand="0" w:evenVBand="0" w:oddHBand="0" w:evenHBand="0" w:firstRowFirstColumn="0" w:firstRowLastColumn="0" w:lastRowFirstColumn="0" w:lastRowLastColumn="0"/>
+          <w:jc w:val="center"/>
+        </w:trPr>
+        <w:tc>
+          <w:tcPr>
+            <w:cnfStyle w:val="001000000000" w:firstRow="0" w:lastRow="0" w:firstColumn="1" w:lastColumn="0" w:oddVBand="0" w:evenVBand="0" w:oddHBand="0" w:evenHBand="0" w:firstRowFirstColumn="0" w:firstRowLastColumn="0" w:lastRowFirstColumn="0" w:lastRowLastColumn="0"/>
+            <w:tcW w:w="2666" w:type="dxa"/>
+            <w:vAlign w:val="center"/>
+          </w:tcPr>
+          <w:p>
+            <w:pPr>
+              <w:jc w:val="center"/>
+            </w:pPr>
+            <w:r>
+              <w:t xml:space="preserve">Nome del </w:t>
+            </w:r>
+            <w:proofErr w:type="spellStart"/>
+            <w:r>
+              <w:t>corso</w:t>
+            </w:r>
+            <w:proofErr w:type="spellEnd"/>
+          </w:p>
+        </w:tc>
+        <w:tc>
+          <w:tcPr>
+            <w:tcW w:w="2666" w:type="dxa"/>
+            <w:vAlign w:val="center"/>
+          </w:tcPr>
+          <w:p>
+            <w:pPr>
+              <w:jc w:val="center"/>
+              <w:cnfStyle w:val="100000000000" w:firstRow="1" w:lastRow="0" w:firstColumn="0" w:lastColumn="0" w:oddVBand="0" w:evenVBand="0" w:oddHBand="0" w:evenHBand="0" w:firstRowFirstColumn="0" w:firstRowLastColumn="0" w:lastRowFirstColumn="0" w:lastRowLastColumn="0"/>
+            </w:pPr>
+            <w:r>
+              <w:t xml:space="preserve">Ore </w:t>
+            </w:r>
+            <w:proofErr w:type="spellStart"/>
+            <w:r>
+              <w:t>svolte</w:t>
+            </w:r>
+            <w:proofErr w:type="spellEnd"/>
+          </w:p>
+        </w:tc>
+        <w:tc>
+          <w:tcPr>
+            <w:tcW w:w="2666" w:type="dxa"/>
+            <w:vAlign w:val="center"/>
+          </w:tcPr>
+          <w:p>
+            <w:pPr>
+              <w:jc w:val="center"/>
+              <w:cnfStyle w:val="100000000000" w:firstRow="1" w:lastRow="0" w:firstColumn="0" w:lastColumn="0" w:oddVBand="0" w:evenVBand="0" w:oddHBand="0" w:evenHBand="0" w:firstRowFirstColumn="0" w:firstRowLastColumn="0" w:lastRowFirstColumn="0" w:lastRowLastColumn="0"/>
+            </w:pPr>
+            <w:r>
+              <w:t xml:space="preserve">Ore </w:t>
+            </w:r>
+            <w:proofErr w:type="spellStart"/>
+            <w:r>
+              <w:t>totali</w:t>
+            </w:r>
+            <w:proofErr w:type="spellEnd"/>
+          </w:p>
+        </w:tc>
+        <w:tc>
+          <w:tcPr>
+            <w:tcW w:w="2666" w:type="dxa"/>
+            <w:vAlign w:val="center"/>
+          </w:tcPr>
+          <w:p>
+            <w:pPr>
+              <w:jc w:val="center"/>
+              <w:cnfStyle w:val="100000000000" w:firstRow="1" w:lastRow="0" w:firstColumn="0" w:lastColumn="0" w:oddVBand="0" w:evenVBand="0" w:oddHBand="0" w:evenHBand="0" w:firstRowFirstColumn="0" w:firstRowLastColumn="0" w:lastRowFirstColumn="0" w:lastRowLastColumn="0"/>
+            </w:pPr>
+            <w:proofErr w:type="spellStart"/>
+            <w:r>
+              <w:t>Docente</w:t>
+            </w:r>
+            <w:proofErr w:type="spellEnd"/>
+          </w:p>
+        </w:tc>
+      </w:tr>
+    </w:tbl>
+    <w:p>
+      <w:pPr>
+        <w:rPr>
+          <w:lang w:val="it-IT"/>
+        </w:rPr>
+      </w:pPr>
+      <w:r>
+        <w:rPr>
+          <w:lang w:val="it-IT"/>
+        </w:rPr>
+        <w:br/>
+      </w:r>
+      <w:r>
+        <w:rPr>
+          <w:rFonts w:ascii="Calibri" w:hAnsi="Calibri"/>
+          <w:color w:val="000000" w:themeColor="text1"/>
+          <w:sz w:val="32"/>
+          <w:szCs w:val="32"/>
+          <w:lang w:val="it-IT"/>
+        </w:rPr>
+        <w:t>Per un totale di</w:t>
+      </w:r>
+      <w:r>
+        <w:rPr>
+          <w:rFonts w:ascii="Calibri" w:hAnsi="Calibri"/>
+          <w:b/>
+          <w:bCs/>
+          <w:color w:val="000000" w:themeColor="text1"/>
+          <w:sz w:val="32"/>
+          <w:szCs w:val="32"/>
+          <w:lang w:val="it-IT"/>
+        </w:rPr>
+        <w:t xml:space="preserve"> {tot} ore</w:t>
+      </w:r>
+      <w:r>
+        <w:rPr>
+          <w:rFonts w:ascii="Calibri" w:hAnsi="Calibri"/>
+          <w:color w:val="000000" w:themeColor="text1"/>
+          <w:sz w:val="32"/>
+          <w:szCs w:val="32"/>
+          <w:lang w:val="it-IT"/>
+        </w:rPr>
+        <w:t xml:space="preserve">, riconoscibili ai fini dell'attività svolta come PCTO  </w:t>
+      </w:r>
+      <w:proofErr w:type="gramStart"/>
+      <w:r>
+        <w:rPr>
+          <w:rFonts w:ascii="Calibri" w:hAnsi="Calibri"/>
+          <w:color w:val="000000" w:themeColor="text1"/>
+          <w:sz w:val="32"/>
+          <w:szCs w:val="32"/>
+          <w:lang w:val="it-IT"/>
+        </w:rPr>
+        <w:t xml:space="preserve">   (</w:t>
+      </w:r>
+      <w:proofErr w:type="gramEnd"/>
+      <w:r>
+        <w:rPr>
+          <w:rFonts w:ascii="Calibri" w:hAnsi="Calibri"/>
+          <w:color w:val="000000" w:themeColor="text1"/>
+          <w:sz w:val="32"/>
+          <w:szCs w:val="32"/>
+          <w:lang w:val="it-IT"/>
+        </w:rPr>
+        <w:t>delibera del Collegio docenti n. 34 del 26/10/2023).</w:t>
+      </w:r>
+    </w:p>
+    <w:p>
+      <w:pPr>
+        <w:jc w:val="right"/>
+        <w:rPr>
+          <w:lang w:val="it-IT"/>
+        </w:rPr>
+      </w:pPr>
+      <w:r>
+        <w:rPr>
+          <w:rFonts w:ascii="Calibri" w:hAnsi="Calibri"/>
+          <w:color w:val="000000"/>
+          <w:sz w:val="28"/>
+          <w:lang w:val="it-IT"/>
+        </w:rPr>
+        <w:br/>
+        <w:t>Il responsabile della Calvino Academy</w:t>
+      </w:r>
+    </w:p>
+    <w:p>
+      <w:pPr>
+        <w:jc w:val="right"/>
+        <w:rPr>
+          <w:lang w:val="it-IT"/>
+        </w:rPr>
+      </w:pPr>
+      <w:r>
+        <w:rPr>
+          <w:rFonts w:ascii="Calibri" w:hAnsi="Calibri"/>
+          <w:color w:val="000000"/>
+          <w:sz w:val="24"/>
+          <w:lang w:val="it-IT"/>
+        </w:rPr>
+        <w:br/>
+        <w:t>_____________________________________</w:t>
+      </w:r>
+    </w:p>
+    <w:p>
+      <w:r>
+        <w:t xml:space="preserve">Genova, </w:t>
+      </w:r>
+      <w:proofErr w:type="spellStart"/>
+      <w:r>
+        <w:t>dataCorrente</w:t>
+      </w:r>
+      <w:proofErr w:type="spellEnd"/>
+    </w:p>
+    <w:p/>
+    <w:p/>
+    <w:p/>
+    <w:p/>
+    <w:p/>
+    <w:p/>
+    <w:p>
+      <w:r>
+        <w:rPr>
+          <w:noProof/>
+          <w:lang w:val="it-IT" w:eastAsia="it-IT"/>
+        </w:rPr>
+        <w:lastRenderedPageBreak/>
+        <w:drawing>
+          <wp:inline distT="0" distB="0" distL="0" distR="0" wp14:anchorId="4FA7793C" wp14:editId="66E2D6B6">
+            <wp:extent cx="5486400" cy="993483"/>
+            <wp:effectExtent l="0" t="0" r="0" b="0"/>
+            <wp:docPr id="154071097" name="Picture 1" descr="Immagine che contiene testo, Carattere, schermata, logo&#10;&#10;Descrizione generata automaticamente"/>
+            <wp:cNvGraphicFramePr>
+              <a:graphicFrameLocks xmlns:a="http://schemas.openxmlformats.org/drawingml/2006/main" noChangeAspect="1"/>
+            </wp:cNvGraphicFramePr>
+            <a:graphic xmlns:a="http://schemas.openxmlformats.org/drawingml/2006/main">
+              <a:graphicData uri="http://schemas.openxmlformats.org/drawingml/2006/picture">
+                <pic:pic xmlns:pic="http://schemas.openxmlformats.org/drawingml/2006/picture">
+                  <pic:nvPicPr>
+                    <pic:cNvPr id="1646516574" name="Picture 1" descr="Immagine che contiene testo, Carattere, schermata, logo&#10;&#10;Descrizione generata automaticamente"/>
+                    <pic:cNvPicPr/>
+                  </pic:nvPicPr>
+                  <pic:blipFill>
+                    <a:blip r:embed="rId8"/>
+                    <a:stretch>
+                      <a:fillRect/>
+                    </a:stretch>
+                  </pic:blipFill>
+                  <pic:spPr>
+                    <a:xfrm>
+                      <a:off x="0" y="0"/>
+                      <a:ext cx="5486400" cy="993483"/>
+                    </a:xfrm>
+                    <a:prstGeom prst="rect">
+                      <a:avLst/>
+                    </a:prstGeom>
+                  </pic:spPr>
+                </pic:pic>
+              </a:graphicData>
+            </a:graphic>
+          </wp:inline>
+        </w:drawing>
+      </w:r>
+    </w:p>
+    <w:p>
+      <w:pPr>
+        <w:pStyle w:val="Titolo"/>
+        <w:jc w:val="center"/>
+        <w:rPr>
+          <w:lang w:val="it-IT"/>
+        </w:rPr>
+      </w:pPr>
+      <w:r>
+        <w:rPr>
+          <w:lang w:val="it-IT"/>
+        </w:rPr>
+        <w:t>Calvino Academy</w:t>
+      </w:r>
+    </w:p>
+    <w:p>
+      <w:pPr>
+        <w:jc w:val="center"/>
+        <w:rPr>
+          <w:lang w:val="it-IT"/>
+        </w:rPr>
+      </w:pPr>
+      <w:r>
+        <w:rPr>
+          <w:rFonts w:ascii="Calibri" w:hAnsi="Calibri"/>
+          <w:color w:val="000000"/>
+          <w:sz w:val="32"/>
+          <w:lang w:val="it-IT"/>
+        </w:rPr>
+        <w:t>Certificazione dell'attività svolta dallo studente</w:t>
+      </w:r>
+    </w:p>
+    <w:p>
+      <w:pPr>
+        <w:jc w:val="center"/>
+        <w:rPr>
+          <w:u w:val="single"/>
+          <w:lang w:val="it-IT"/>
+        </w:rPr>
+      </w:pPr>
+      <w:r>
+        <w:rPr>
+          <w:rFonts w:ascii="Calibri" w:hAnsi="Calibri"/>
+          <w:color w:val="4224E9"/>
+          <w:sz w:val="48"/>
+          <w:lang w:val="it-IT"/>
+        </w:rPr>
+        <w:t>{name}</w:t>
+      </w:r>
+    </w:p>
+    <w:p>
+      <w:pPr>
+        <w:jc w:val="center"/>
+        <w:rPr>
+          <w:lang w:val="it-IT"/>
+        </w:rPr>
+      </w:pPr>
+      <w:r>
+        <w:rPr>
+          <w:rFonts w:ascii="Calibri" w:hAnsi="Calibri"/>
+          <w:color w:val="000000" w:themeColor="text1"/>
+          <w:sz w:val="32"/>
+          <w:szCs w:val="32"/>
+          <w:lang w:val="it-IT"/>
+        </w:rPr>
+        <w:t>della classe {classe}</w:t>
+      </w:r>
+    </w:p>
+    <w:p>
+      <w:pPr>
+        <w:jc w:val="center"/>
+        <w:rPr>
+          <w:lang w:val="it-IT"/>
+        </w:rPr>
+      </w:pPr>
+      <w:r>
+        <w:rPr>
+          <w:rFonts w:ascii="Calibri" w:hAnsi="Calibri"/>
+          <w:color w:val="000000" w:themeColor="text1"/>
+          <w:sz w:val="32"/>
+          <w:szCs w:val="32"/>
+          <w:lang w:val="it-IT"/>
+        </w:rPr>
+        <w:t>nell' {anno}</w:t>
+      </w:r>
+    </w:p>
+    <w:tbl>
+      <w:tblPr>
+        <w:tblStyle w:val="Grigliachiara-Colore1"/>
+        <w:tblW w:w="0" w:type="auto"/>
+        <w:jc w:val="center"/>
+        <w:tblLook w:val="04A0" w:firstRow="1" w:lastRow="0" w:firstColumn="1" w:lastColumn="0" w:noHBand="0" w:noVBand="1"/>
+      </w:tblPr>
+      <w:tblGrid>
+        <w:gridCol w:w="2666"/>
+        <w:gridCol w:w="2666"/>
+        <w:gridCol w:w="2666"/>
+        <w:gridCol w:w="2666"/>
+      </w:tblGrid>
+      <w:tr>
+        <w:trPr>
+          <w:cnfStyle w:val="100000000000" w:firstRow="1" w:lastRow="0" w:firstColumn="0" w:lastColumn="0" w:oddVBand="0" w:evenVBand="0" w:oddHBand="0" w:evenHBand="0" w:firstRowFirstColumn="0" w:firstRowLastColumn="0" w:lastRowFirstColumn="0" w:lastRowLastColumn="0"/>
+          <w:jc w:val="center"/>
+        </w:trPr>
+        <w:tc>
+          <w:tcPr>
+            <w:cnfStyle w:val="001000000000" w:firstRow="0" w:lastRow="0" w:firstColumn="1" w:lastColumn="0" w:oddVBand="0" w:evenVBand="0" w:oddHBand="0" w:evenHBand="0" w:firstRowFirstColumn="0" w:firstRowLastColumn="0" w:lastRowFirstColumn="0" w:lastRowLastColumn="0"/>
+            <w:tcW w:w="2666" w:type="dxa"/>
+            <w:vAlign w:val="center"/>
+          </w:tcPr>
+          <w:p>
+            <w:pPr>
+              <w:jc w:val="center"/>
+            </w:pPr>
+            <w:r>
+              <w:t xml:space="preserve">Nome del </w:t>
+            </w:r>
+            <w:proofErr w:type="spellStart"/>
+            <w:r>
+              <w:t>corso</w:t>
+            </w:r>
+            <w:proofErr w:type="spellEnd"/>
+          </w:p>
+        </w:tc>
+        <w:tc>
+          <w:tcPr>
+            <w:tcW w:w="2666" w:type="dxa"/>
+            <w:vAlign w:val="center"/>
+          </w:tcPr>
+          <w:p>
+            <w:pPr>
+              <w:jc w:val="center"/>
+              <w:cnfStyle w:val="100000000000" w:firstRow="1" w:lastRow="0" w:firstColumn="0" w:lastColumn="0" w:oddVBand="0" w:evenVBand="0" w:oddHBand="0" w:evenHBand="0" w:firstRowFirstColumn="0" w:firstRowLastColumn="0" w:lastRowFirstColumn="0" w:lastRowLastColumn="0"/>
+            </w:pPr>
+            <w:r>
+              <w:t xml:space="preserve">Ore </w:t>
+            </w:r>
+            <w:proofErr w:type="spellStart"/>
+            <w:r>
+              <w:t>svolte</w:t>
+            </w:r>
+            <w:proofErr w:type="spellEnd"/>
+          </w:p>
+        </w:tc>
+        <w:tc>
+          <w:tcPr>
+            <w:tcW w:w="2666" w:type="dxa"/>
+            <w:vAlign w:val="center"/>
+          </w:tcPr>
+          <w:p>
+            <w:pPr>
+              <w:jc w:val="center"/>
+              <w:cnfStyle w:val="100000000000" w:firstRow="1" w:lastRow="0" w:firstColumn="0" w:lastColumn="0" w:oddVBand="0" w:evenVBand="0" w:oddHBand="0" w:evenHBand="0" w:firstRowFirstColumn="0" w:firstRowLastColumn="0" w:lastRowFirstColumn="0" w:lastRowLastColumn="0"/>
+            </w:pPr>
+            <w:r>
+              <w:t xml:space="preserve">Ore </w:t>
+            </w:r>
+            <w:proofErr w:type="spellStart"/>
+            <w:r>
+              <w:t>totali</w:t>
+            </w:r>
+            <w:proofErr w:type="spellEnd"/>
+          </w:p>
+        </w:tc>
+        <w:tc>
+          <w:tcPr>
+            <w:tcW w:w="2666" w:type="dxa"/>
+            <w:vAlign w:val="center"/>
+          </w:tcPr>
+          <w:p>
+            <w:pPr>
+              <w:jc w:val="center"/>
+              <w:cnfStyle w:val="100000000000" w:firstRow="1" w:lastRow="0" w:firstColumn="0" w:lastColumn="0" w:oddVBand="0" w:evenVBand="0" w:oddHBand="0" w:evenHBand="0" w:firstRowFirstColumn="0" w:firstRowLastColumn="0" w:lastRowFirstColumn="0" w:lastRowLastColumn="0"/>
+            </w:pPr>
+            <w:proofErr w:type="spellStart"/>
+            <w:r>
+              <w:t>Docente</w:t>
+            </w:r>
+            <w:proofErr w:type="spellEnd"/>
+          </w:p>
+        </w:tc>
+      </w:tr>
+    </w:tbl>
+    <w:p>
+      <w:pPr>
+        <w:rPr>
+          <w:lang w:val="it-IT"/>
+        </w:rPr>
+      </w:pPr>
+      <w:r>
+        <w:rPr>
+          <w:lang w:val="it-IT"/>
+        </w:rPr>
+        <w:br/>
+      </w:r>
+      <w:r>
+        <w:rPr>
+          <w:rFonts w:ascii="Calibri" w:hAnsi="Calibri"/>
+          <w:color w:val="000000" w:themeColor="text1"/>
+          <w:sz w:val="32"/>
+          <w:szCs w:val="32"/>
+          <w:lang w:val="it-IT"/>
+        </w:rPr>
+        <w:t>Per un totale di</w:t>
+      </w:r>
+      <w:r>
+        <w:rPr>
+          <w:rFonts w:ascii="Calibri" w:hAnsi="Calibri"/>
+          <w:b/>
+          <w:bCs/>
+          <w:color w:val="000000" w:themeColor="text1"/>
+          <w:sz w:val="32"/>
+          <w:szCs w:val="32"/>
+          <w:lang w:val="it-IT"/>
+        </w:rPr>
+        <w:t xml:space="preserve"> {tot} ore</w:t>
+      </w:r>
+      <w:r>
+        <w:rPr>
+          <w:rFonts w:ascii="Calibri" w:hAnsi="Calibri"/>
+          <w:color w:val="000000" w:themeColor="text1"/>
+          <w:sz w:val="32"/>
+          <w:szCs w:val="32"/>
+          <w:lang w:val="it-IT"/>
+        </w:rPr>
+        <w:t xml:space="preserve">, riconoscibili ai fini dell'attività svolta come PCTO  </w:t>
+      </w:r>
+      <w:proofErr w:type="gramStart"/>
+      <w:r>
+        <w:rPr>
+          <w:rFonts w:ascii="Calibri" w:hAnsi="Calibri"/>
+          <w:color w:val="000000" w:themeColor="text1"/>
+          <w:sz w:val="32"/>
+          <w:szCs w:val="32"/>
+          <w:lang w:val="it-IT"/>
+        </w:rPr>
+        <w:t xml:space="preserve">   (</w:t>
+      </w:r>
+      <w:proofErr w:type="gramEnd"/>
+      <w:r>
+        <w:rPr>
+          <w:rFonts w:ascii="Calibri" w:hAnsi="Calibri"/>
+          <w:color w:val="000000" w:themeColor="text1"/>
+          <w:sz w:val="32"/>
+          <w:szCs w:val="32"/>
+          <w:lang w:val="it-IT"/>
+        </w:rPr>
+        <w:t>delibera del Collegio docenti n. 34 del 26/10/2023).</w:t>
+      </w:r>
+    </w:p>
+    <w:p>
+      <w:pPr>
+        <w:jc w:val="right"/>
+        <w:rPr>
+          <w:lang w:val="it-IT"/>
+        </w:rPr>
+      </w:pPr>
+      <w:r>
+        <w:rPr>
+          <w:rFonts w:ascii="Calibri" w:hAnsi="Calibri"/>
+          <w:color w:val="000000"/>
+          <w:sz w:val="28"/>
+          <w:lang w:val="it-IT"/>
+        </w:rPr>
+        <w:br/>
+        <w:t>Il responsabile della Calvino Academy</w:t>
+      </w:r>
+    </w:p>
+    <w:p>
+      <w:pPr>
+        <w:jc w:val="right"/>
+        <w:rPr>
+          <w:lang w:val="it-IT"/>
+        </w:rPr>
+      </w:pPr>
+      <w:r>
+        <w:rPr>
+          <w:rFonts w:ascii="Calibri" w:hAnsi="Calibri"/>
+          <w:color w:val="000000"/>
+          <w:sz w:val="24"/>
+          <w:lang w:val="it-IT"/>
+        </w:rPr>
+        <w:br/>
+        <w:t>_____________________________________</w:t>
+      </w:r>
+    </w:p>
+    <w:p>
+      <w:r>
+        <w:t xml:space="preserve">Genova, </w:t>
+      </w:r>
+      <w:proofErr w:type="spellStart"/>
+      <w:r>
+        <w:t>dataCorrente</w:t>
+      </w:r>
+      <w:proofErr w:type="spellEnd"/>
+    </w:p>
+    <w:p/>
+    <w:p/>
+    <w:p/>
+    <w:p/>
+    <w:p/>
+    <w:p/>
+    <w:p>
+      <w:r>
+        <w:rPr>
+          <w:noProof/>
+          <w:lang w:val="it-IT" w:eastAsia="it-IT"/>
+        </w:rPr>
+        <w:lastRenderedPageBreak/>
+        <w:drawing>
+          <wp:inline distT="0" distB="0" distL="0" distR="0" wp14:anchorId="6C6DE399" wp14:editId="4EC15EF0">
+            <wp:extent cx="5486400" cy="993483"/>
+            <wp:effectExtent l="0" t="0" r="0" b="0"/>
+            <wp:docPr id="1011167004" name="Picture 1" descr="Immagine che contiene testo, Carattere, schermata, logo&#10;&#10;Descrizione generata automaticamente"/>
+            <wp:cNvGraphicFramePr>
+              <a:graphicFrameLocks xmlns:a="http://schemas.openxmlformats.org/drawingml/2006/main" noChangeAspect="1"/>
+            </wp:cNvGraphicFramePr>
+            <a:graphic xmlns:a="http://schemas.openxmlformats.org/drawingml/2006/main">
+              <a:graphicData uri="http://schemas.openxmlformats.org/drawingml/2006/picture">
+                <pic:pic xmlns:pic="http://schemas.openxmlformats.org/drawingml/2006/picture">
+                  <pic:nvPicPr>
+                    <pic:cNvPr id="1646516574" name="Picture 1" descr="Immagine che contiene testo, Carattere, schermata, logo&#10;&#10;Descrizione generata automaticamente"/>
+                    <pic:cNvPicPr/>
+                  </pic:nvPicPr>
+                  <pic:blipFill>
+                    <a:blip r:embed="rId8"/>
+                    <a:stretch>
+                      <a:fillRect/>
+                    </a:stretch>
+                  </pic:blipFill>
+                  <pic:spPr>
+                    <a:xfrm>
+                      <a:off x="0" y="0"/>
+                      <a:ext cx="5486400" cy="993483"/>
+                    </a:xfrm>
+                    <a:prstGeom prst="rect">
+                      <a:avLst/>
+                    </a:prstGeom>
+                  </pic:spPr>
+                </pic:pic>
+              </a:graphicData>
+            </a:graphic>
+          </wp:inline>
+        </w:drawing>
+      </w:r>
+    </w:p>
+    <w:p>
+      <w:pPr>
+        <w:pStyle w:val="Titolo"/>
+        <w:jc w:val="center"/>
+        <w:rPr>
+          <w:lang w:val="it-IT"/>
+        </w:rPr>
+      </w:pPr>
+      <w:r>
+        <w:rPr>
+          <w:lang w:val="it-IT"/>
+        </w:rPr>
+        <w:t>Calvino Academy</w:t>
+      </w:r>
+    </w:p>
+    <w:p>
+      <w:pPr>
+        <w:jc w:val="center"/>
+        <w:rPr>
+          <w:lang w:val="it-IT"/>
+        </w:rPr>
+      </w:pPr>
+      <w:r>
+        <w:rPr>
+          <w:rFonts w:ascii="Calibri" w:hAnsi="Calibri"/>
+          <w:color w:val="000000"/>
+          <w:sz w:val="32"/>
+          <w:lang w:val="it-IT"/>
+        </w:rPr>
+        <w:t>Certificazione dell'attività svolta dallo studente</w:t>
+      </w:r>
+    </w:p>
+    <w:p>
+      <w:pPr>
+        <w:jc w:val="center"/>
+        <w:rPr>
+          <w:u w:val="single"/>
+          <w:lang w:val="it-IT"/>
+        </w:rPr>
+      </w:pPr>
+      <w:r>
+        <w:rPr>
+          <w:rFonts w:ascii="Calibri" w:hAnsi="Calibri"/>
+          <w:color w:val="4224E9"/>
+          <w:sz w:val="48"/>
+          <w:lang w:val="it-IT"/>
+        </w:rPr>
+        <w:t>{name}</w:t>
+      </w:r>
+    </w:p>
+    <w:p>
+      <w:pPr>
+        <w:jc w:val="center"/>
+        <w:rPr>
+          <w:lang w:val="it-IT"/>
+        </w:rPr>
+      </w:pPr>
+      <w:r>
+        <w:rPr>
+          <w:rFonts w:ascii="Calibri" w:hAnsi="Calibri"/>
+          <w:color w:val="000000" w:themeColor="text1"/>
+          <w:sz w:val="32"/>
+          <w:szCs w:val="32"/>
+          <w:lang w:val="it-IT"/>
+        </w:rPr>
+        <w:t>della classe {classe}</w:t>
+      </w:r>
+    </w:p>
+    <w:p>
+      <w:pPr>
+        <w:jc w:val="center"/>
+        <w:rPr>
+          <w:lang w:val="it-IT"/>
+        </w:rPr>
+      </w:pPr>
+      <w:r>
+        <w:rPr>
+          <w:rFonts w:ascii="Calibri" w:hAnsi="Calibri"/>
+          <w:color w:val="000000" w:themeColor="text1"/>
+          <w:sz w:val="32"/>
+          <w:szCs w:val="32"/>
+          <w:lang w:val="it-IT"/>
+        </w:rPr>
+        <w:t>nell' {anno}</w:t>
+      </w:r>
+    </w:p>
+    <w:tbl>
+      <w:tblPr>
+        <w:tblStyle w:val="Grigliachiara-Colore1"/>
+        <w:tblW w:w="0" w:type="auto"/>
+        <w:jc w:val="center"/>
+        <w:tblLook w:val="04A0" w:firstRow="1" w:lastRow="0" w:firstColumn="1" w:lastColumn="0" w:noHBand="0" w:noVBand="1"/>
+      </w:tblPr>
+      <w:tblGrid>
+        <w:gridCol w:w="2666"/>
+        <w:gridCol w:w="2666"/>
+        <w:gridCol w:w="2666"/>
+        <w:gridCol w:w="2666"/>
+      </w:tblGrid>
+      <w:tr>
+        <w:trPr>
+          <w:cnfStyle w:val="100000000000" w:firstRow="1" w:lastRow="0" w:firstColumn="0" w:lastColumn="0" w:oddVBand="0" w:evenVBand="0" w:oddHBand="0" w:evenHBand="0" w:firstRowFirstColumn="0" w:firstRowLastColumn="0" w:lastRowFirstColumn="0" w:lastRowLastColumn="0"/>
+          <w:jc w:val="center"/>
+        </w:trPr>
+        <w:tc>
+          <w:tcPr>
+            <w:cnfStyle w:val="001000000000" w:firstRow="0" w:lastRow="0" w:firstColumn="1" w:lastColumn="0" w:oddVBand="0" w:evenVBand="0" w:oddHBand="0" w:evenHBand="0" w:firstRowFirstColumn="0" w:firstRowLastColumn="0" w:lastRowFirstColumn="0" w:lastRowLastColumn="0"/>
+            <w:tcW w:w="2666" w:type="dxa"/>
+            <w:vAlign w:val="center"/>
+          </w:tcPr>
+          <w:p>
+            <w:pPr>
+              <w:jc w:val="center"/>
+            </w:pPr>
+            <w:r>
+              <w:t xml:space="preserve">Nome del </w:t>
+            </w:r>
+            <w:proofErr w:type="spellStart"/>
+            <w:r>
+              <w:t>corso</w:t>
+            </w:r>
+            <w:proofErr w:type="spellEnd"/>
+          </w:p>
+        </w:tc>
+        <w:tc>
+          <w:tcPr>
+            <w:tcW w:w="2666" w:type="dxa"/>
+            <w:vAlign w:val="center"/>
+          </w:tcPr>
+          <w:p>
+            <w:pPr>
+              <w:jc w:val="center"/>
+              <w:cnfStyle w:val="100000000000" w:firstRow="1" w:lastRow="0" w:firstColumn="0" w:lastColumn="0" w:oddVBand="0" w:evenVBand="0" w:oddHBand="0" w:evenHBand="0" w:firstRowFirstColumn="0" w:firstRowLastColumn="0" w:lastRowFirstColumn="0" w:lastRowLastColumn="0"/>
+            </w:pPr>
+            <w:r>
+              <w:t xml:space="preserve">Ore </w:t>
+            </w:r>
+            <w:proofErr w:type="spellStart"/>
+            <w:r>
+              <w:t>svolte</w:t>
+            </w:r>
+            <w:proofErr w:type="spellEnd"/>
+          </w:p>
+        </w:tc>
+        <w:tc>
+          <w:tcPr>
+            <w:tcW w:w="2666" w:type="dxa"/>
+            <w:vAlign w:val="center"/>
+          </w:tcPr>
+          <w:p>
+            <w:pPr>
+              <w:jc w:val="center"/>
+              <w:cnfStyle w:val="100000000000" w:firstRow="1" w:lastRow="0" w:firstColumn="0" w:lastColumn="0" w:oddVBand="0" w:evenVBand="0" w:oddHBand="0" w:evenHBand="0" w:firstRowFirstColumn="0" w:firstRowLastColumn="0" w:lastRowFirstColumn="0" w:lastRowLastColumn="0"/>
+            </w:pPr>
+            <w:r>
+              <w:t xml:space="preserve">Ore </w:t>
+            </w:r>
+            <w:proofErr w:type="spellStart"/>
+            <w:r>
+              <w:t>totali</w:t>
+            </w:r>
+            <w:proofErr w:type="spellEnd"/>
+          </w:p>
+        </w:tc>
+        <w:tc>
+          <w:tcPr>
+            <w:tcW w:w="2666" w:type="dxa"/>
+            <w:vAlign w:val="center"/>
+          </w:tcPr>
+          <w:p>
+            <w:pPr>
+              <w:jc w:val="center"/>
+              <w:cnfStyle w:val="100000000000" w:firstRow="1" w:lastRow="0" w:firstColumn="0" w:lastColumn="0" w:oddVBand="0" w:evenVBand="0" w:oddHBand="0" w:evenHBand="0" w:firstRowFirstColumn="0" w:firstRowLastColumn="0" w:lastRowFirstColumn="0" w:lastRowLastColumn="0"/>
+            </w:pPr>
+            <w:proofErr w:type="spellStart"/>
+            <w:r>
+              <w:t>Docente</w:t>
+            </w:r>
+            <w:proofErr w:type="spellEnd"/>
+          </w:p>
+        </w:tc>
+      </w:tr>
+    </w:tbl>
+    <w:p>
+      <w:pPr>
+        <w:rPr>
+          <w:lang w:val="it-IT"/>
+        </w:rPr>
+      </w:pPr>
+      <w:r>
+        <w:rPr>
+          <w:lang w:val="it-IT"/>
+        </w:rPr>
+        <w:br/>
+      </w:r>
+      <w:r>
+        <w:rPr>
+          <w:rFonts w:ascii="Calibri" w:hAnsi="Calibri"/>
+          <w:color w:val="000000" w:themeColor="text1"/>
+          <w:sz w:val="32"/>
+          <w:szCs w:val="32"/>
+          <w:lang w:val="it-IT"/>
+        </w:rPr>
+        <w:t>Per un totale di</w:t>
+      </w:r>
+      <w:r>
+        <w:rPr>
+          <w:rFonts w:ascii="Calibri" w:hAnsi="Calibri"/>
+          <w:b/>
+          <w:bCs/>
+          <w:color w:val="000000" w:themeColor="text1"/>
+          <w:sz w:val="32"/>
+          <w:szCs w:val="32"/>
+          <w:lang w:val="it-IT"/>
+        </w:rPr>
+        <w:t xml:space="preserve"> {tot} ore</w:t>
+      </w:r>
+      <w:r>
+        <w:rPr>
+          <w:rFonts w:ascii="Calibri" w:hAnsi="Calibri"/>
+          <w:color w:val="000000" w:themeColor="text1"/>
+          <w:sz w:val="32"/>
+          <w:szCs w:val="32"/>
+          <w:lang w:val="it-IT"/>
+        </w:rPr>
+        <w:t xml:space="preserve">, riconoscibili ai fini dell'attività svolta come PCTO  </w:t>
+      </w:r>
+      <w:proofErr w:type="gramStart"/>
+      <w:r>
+        <w:rPr>
+          <w:rFonts w:ascii="Calibri" w:hAnsi="Calibri"/>
+          <w:color w:val="000000" w:themeColor="text1"/>
+          <w:sz w:val="32"/>
+          <w:szCs w:val="32"/>
+          <w:lang w:val="it-IT"/>
+        </w:rPr>
+        <w:t xml:space="preserve">   (</w:t>
+      </w:r>
+      <w:proofErr w:type="gramEnd"/>
+      <w:r>
+        <w:rPr>
+          <w:rFonts w:ascii="Calibri" w:hAnsi="Calibri"/>
+          <w:color w:val="000000" w:themeColor="text1"/>
+          <w:sz w:val="32"/>
+          <w:szCs w:val="32"/>
+          <w:lang w:val="it-IT"/>
+        </w:rPr>
+        <w:t>delibera del Collegio docenti n. 34 del 26/10/2023).</w:t>
+      </w:r>
+    </w:p>
+    <w:p>
+      <w:pPr>
+        <w:jc w:val="right"/>
+        <w:rPr>
+          <w:lang w:val="it-IT"/>
+        </w:rPr>
+      </w:pPr>
+      <w:r>
+        <w:rPr>
+          <w:rFonts w:ascii="Calibri" w:hAnsi="Calibri"/>
+          <w:color w:val="000000"/>
+          <w:sz w:val="28"/>
+          <w:lang w:val="it-IT"/>
+        </w:rPr>
+        <w:br/>
+        <w:t>Il responsabile della Calvino Academy</w:t>
+      </w:r>
+    </w:p>
+    <w:p>
+      <w:pPr>
+        <w:jc w:val="right"/>
+        <w:rPr>
+          <w:lang w:val="it-IT"/>
+        </w:rPr>
+      </w:pPr>
+      <w:r>
+        <w:rPr>
+          <w:rFonts w:ascii="Calibri" w:hAnsi="Calibri"/>
+          <w:color w:val="000000"/>
+          <w:sz w:val="24"/>
+          <w:lang w:val="it-IT"/>
+        </w:rPr>
+        <w:br/>
+        <w:t>_____________________________________</w:t>
+      </w:r>
+    </w:p>
+    <w:p>
+      <w:r>
+        <w:t xml:space="preserve">Genova, </w:t>
+      </w:r>
+      <w:proofErr w:type="spellStart"/>
+      <w:r>
+        <w:t>dataCorrente</w:t>
+      </w:r>
+      <w:proofErr w:type="spellEnd"/>
+    </w:p>
+    <w:p/>
+    <w:p/>
+    <w:p/>
+    <w:p/>
+    <w:p/>
+    <w:p/>
+    <w:p>
+      <w:r>
+        <w:rPr>
+          <w:noProof/>
+          <w:lang w:val="it-IT" w:eastAsia="it-IT"/>
+        </w:rPr>
+        <w:lastRenderedPageBreak/>
+        <w:drawing>
+          <wp:inline distT="0" distB="0" distL="0" distR="0" wp14:anchorId="272523BD" wp14:editId="56D8C78D">
+            <wp:extent cx="5486400" cy="993483"/>
+            <wp:effectExtent l="0" t="0" r="0" b="0"/>
+            <wp:docPr id="2003717178" name="Picture 1" descr="Immagine che contiene testo, Carattere, schermata, logo&#10;&#10;Descrizione generata automaticamente"/>
+            <wp:cNvGraphicFramePr>
+              <a:graphicFrameLocks xmlns:a="http://schemas.openxmlformats.org/drawingml/2006/main" noChangeAspect="1"/>
+            </wp:cNvGraphicFramePr>
+            <a:graphic xmlns:a="http://schemas.openxmlformats.org/drawingml/2006/main">
+              <a:graphicData uri="http://schemas.openxmlformats.org/drawingml/2006/picture">
+                <pic:pic xmlns:pic="http://schemas.openxmlformats.org/drawingml/2006/picture">
+                  <pic:nvPicPr>
+                    <pic:cNvPr id="1646516574" name="Picture 1" descr="Immagine che contiene testo, Carattere, schermata, logo&#10;&#10;Descrizione generata automaticamente"/>
+                    <pic:cNvPicPr/>
+                  </pic:nvPicPr>
+                  <pic:blipFill>
+                    <a:blip r:embed="rId8"/>
+                    <a:stretch>
+                      <a:fillRect/>
+                    </a:stretch>
+                  </pic:blipFill>
+                  <pic:spPr>
+                    <a:xfrm>
+                      <a:off x="0" y="0"/>
+                      <a:ext cx="5486400" cy="993483"/>
+                    </a:xfrm>
+                    <a:prstGeom prst="rect">
+                      <a:avLst/>
+                    </a:prstGeom>
+                  </pic:spPr>
+                </pic:pic>
+              </a:graphicData>
+            </a:graphic>
+          </wp:inline>
+        </w:drawing>
+      </w:r>
+    </w:p>
+    <w:p>
+      <w:pPr>
+        <w:pStyle w:val="Titolo"/>
+        <w:jc w:val="center"/>
+        <w:rPr>
+          <w:lang w:val="it-IT"/>
+        </w:rPr>
+      </w:pPr>
+      <w:r>
+        <w:rPr>
+          <w:lang w:val="it-IT"/>
+        </w:rPr>
+        <w:t>Calvino Academy</w:t>
+      </w:r>
+    </w:p>
+    <w:p>
+      <w:pPr>
+        <w:jc w:val="center"/>
+        <w:rPr>
+          <w:lang w:val="it-IT"/>
+        </w:rPr>
+      </w:pPr>
+      <w:r>
+        <w:rPr>
+          <w:rFonts w:ascii="Calibri" w:hAnsi="Calibri"/>
+          <w:color w:val="000000"/>
+          <w:sz w:val="32"/>
+          <w:lang w:val="it-IT"/>
+        </w:rPr>
+        <w:t>Certificazione dell'attività svolta dallo studente</w:t>
+      </w:r>
+    </w:p>
+    <w:p>
+      <w:pPr>
+        <w:jc w:val="center"/>
+        <w:rPr>
+          <w:u w:val="single"/>
+          <w:lang w:val="it-IT"/>
+        </w:rPr>
+      </w:pPr>
+      <w:r>
+        <w:rPr>
+          <w:rFonts w:ascii="Calibri" w:hAnsi="Calibri"/>
+          <w:color w:val="4224E9"/>
+          <w:sz w:val="48"/>
+          <w:lang w:val="it-IT"/>
+        </w:rPr>
+        <w:t>{name}</w:t>
+      </w:r>
+    </w:p>
+    <w:p>
+      <w:pPr>
+        <w:jc w:val="center"/>
+        <w:rPr>
+          <w:lang w:val="it-IT"/>
+        </w:rPr>
+      </w:pPr>
+      <w:r>
+        <w:rPr>
+          <w:rFonts w:ascii="Calibri" w:hAnsi="Calibri"/>
+          <w:color w:val="000000" w:themeColor="text1"/>
+          <w:sz w:val="32"/>
+          <w:szCs w:val="32"/>
+          <w:lang w:val="it-IT"/>
+        </w:rPr>
+        <w:t>della classe {classe}</w:t>
+      </w:r>
+    </w:p>
+    <w:p>
+      <w:pPr>
+        <w:jc w:val="center"/>
+        <w:rPr>
+          <w:lang w:val="it-IT"/>
+        </w:rPr>
+      </w:pPr>
+      <w:r>
+        <w:rPr>
+          <w:rFonts w:ascii="Calibri" w:hAnsi="Calibri"/>
+          <w:color w:val="000000" w:themeColor="text1"/>
+          <w:sz w:val="32"/>
+          <w:szCs w:val="32"/>
+          <w:lang w:val="it-IT"/>
+        </w:rPr>
+        <w:t>nell' {anno}</w:t>
+      </w:r>
+    </w:p>
+    <w:tbl>
+      <w:tblPr>
+        <w:tblStyle w:val="Grigliachiara-Colore1"/>
+        <w:tblW w:w="0" w:type="auto"/>
+        <w:jc w:val="center"/>
+        <w:tblLook w:val="04A0" w:firstRow="1" w:lastRow="0" w:firstColumn="1" w:lastColumn="0" w:noHBand="0" w:noVBand="1"/>
+      </w:tblPr>
+      <w:tblGrid>
+        <w:gridCol w:w="2666"/>
+        <w:gridCol w:w="2666"/>
+        <w:gridCol w:w="2666"/>
+        <w:gridCol w:w="2666"/>
+      </w:tblGrid>
+      <w:tr>
+        <w:trPr>
+          <w:cnfStyle w:val="100000000000" w:firstRow="1" w:lastRow="0" w:firstColumn="0" w:lastColumn="0" w:oddVBand="0" w:evenVBand="0" w:oddHBand="0" w:evenHBand="0" w:firstRowFirstColumn="0" w:firstRowLastColumn="0" w:lastRowFirstColumn="0" w:lastRowLastColumn="0"/>
+          <w:jc w:val="center"/>
+        </w:trPr>
+        <w:tc>
+          <w:tcPr>
+            <w:cnfStyle w:val="001000000000" w:firstRow="0" w:lastRow="0" w:firstColumn="1" w:lastColumn="0" w:oddVBand="0" w:evenVBand="0" w:oddHBand="0" w:evenHBand="0" w:firstRowFirstColumn="0" w:firstRowLastColumn="0" w:lastRowFirstColumn="0" w:lastRowLastColumn="0"/>
+            <w:tcW w:w="2666" w:type="dxa"/>
+            <w:vAlign w:val="center"/>
+          </w:tcPr>
+          <w:p>
+            <w:pPr>
+              <w:jc w:val="center"/>
+            </w:pPr>
+            <w:r>
+              <w:t xml:space="preserve">Nome del </w:t>
+            </w:r>
+            <w:proofErr w:type="spellStart"/>
+            <w:r>
+              <w:t>corso</w:t>
+            </w:r>
+            <w:proofErr w:type="spellEnd"/>
+          </w:p>
+        </w:tc>
+        <w:tc>
+          <w:tcPr>
+            <w:tcW w:w="2666" w:type="dxa"/>
+            <w:vAlign w:val="center"/>
+          </w:tcPr>
+          <w:p>
+            <w:pPr>
+              <w:jc w:val="center"/>
+              <w:cnfStyle w:val="100000000000" w:firstRow="1" w:lastRow="0" w:firstColumn="0" w:lastColumn="0" w:oddVBand="0" w:evenVBand="0" w:oddHBand="0" w:evenHBand="0" w:firstRowFirstColumn="0" w:firstRowLastColumn="0" w:lastRowFirstColumn="0" w:lastRowLastColumn="0"/>
+            </w:pPr>
+            <w:r>
+              <w:t xml:space="preserve">Ore </w:t>
+            </w:r>
+            <w:proofErr w:type="spellStart"/>
+            <w:r>
+              <w:t>svolte</w:t>
+            </w:r>
+            <w:proofErr w:type="spellEnd"/>
+          </w:p>
+        </w:tc>
+        <w:tc>
+          <w:tcPr>
+            <w:tcW w:w="2666" w:type="dxa"/>
+            <w:vAlign w:val="center"/>
+          </w:tcPr>
+          <w:p>
+            <w:pPr>
+              <w:jc w:val="center"/>
+              <w:cnfStyle w:val="100000000000" w:firstRow="1" w:lastRow="0" w:firstColumn="0" w:lastColumn="0" w:oddVBand="0" w:evenVBand="0" w:oddHBand="0" w:evenHBand="0" w:firstRowFirstColumn="0" w:firstRowLastColumn="0" w:lastRowFirstColumn="0" w:lastRowLastColumn="0"/>
+            </w:pPr>
+            <w:r>
+              <w:t xml:space="preserve">Ore </w:t>
+            </w:r>
+            <w:proofErr w:type="spellStart"/>
+            <w:r>
+              <w:t>totali</w:t>
+            </w:r>
+            <w:proofErr w:type="spellEnd"/>
+          </w:p>
+        </w:tc>
+        <w:tc>
+          <w:tcPr>
+            <w:tcW w:w="2666" w:type="dxa"/>
+            <w:vAlign w:val="center"/>
+          </w:tcPr>
+          <w:p>
+            <w:pPr>
+              <w:jc w:val="center"/>
+              <w:cnfStyle w:val="100000000000" w:firstRow="1" w:lastRow="0" w:firstColumn="0" w:lastColumn="0" w:oddVBand="0" w:evenVBand="0" w:oddHBand="0" w:evenHBand="0" w:firstRowFirstColumn="0" w:firstRowLastColumn="0" w:lastRowFirstColumn="0" w:lastRowLastColumn="0"/>
+            </w:pPr>
+            <w:proofErr w:type="spellStart"/>
+            <w:r>
+              <w:t>Docente</w:t>
+            </w:r>
+            <w:proofErr w:type="spellEnd"/>
+          </w:p>
+        </w:tc>
+      </w:tr>
+    </w:tbl>
+    <w:p>
+      <w:pPr>
+        <w:rPr>
+          <w:lang w:val="it-IT"/>
+        </w:rPr>
+      </w:pPr>
+      <w:r>
+        <w:rPr>
+          <w:lang w:val="it-IT"/>
+        </w:rPr>
+        <w:br/>
+      </w:r>
+      <w:r>
+        <w:rPr>
+          <w:rFonts w:ascii="Calibri" w:hAnsi="Calibri"/>
+          <w:color w:val="000000" w:themeColor="text1"/>
+          <w:sz w:val="32"/>
+          <w:szCs w:val="32"/>
+          <w:lang w:val="it-IT"/>
+        </w:rPr>
+        <w:t>Per un totale di</w:t>
+      </w:r>
+      <w:r>
+        <w:rPr>
+          <w:rFonts w:ascii="Calibri" w:hAnsi="Calibri"/>
+          <w:b/>
+          <w:bCs/>
+          <w:color w:val="000000" w:themeColor="text1"/>
+          <w:sz w:val="32"/>
+          <w:szCs w:val="32"/>
+          <w:lang w:val="it-IT"/>
+        </w:rPr>
+        <w:t xml:space="preserve"> {tot} ore</w:t>
+      </w:r>
+      <w:r>
+        <w:rPr>
+          <w:rFonts w:ascii="Calibri" w:hAnsi="Calibri"/>
+          <w:color w:val="000000" w:themeColor="text1"/>
+          <w:sz w:val="32"/>
+          <w:szCs w:val="32"/>
+          <w:lang w:val="it-IT"/>
+        </w:rPr>
+        <w:t xml:space="preserve">, riconoscibili ai fini dell'attività svolta come PCTO  </w:t>
+      </w:r>
+      <w:proofErr w:type="gramStart"/>
+      <w:r>
+        <w:rPr>
+          <w:rFonts w:ascii="Calibri" w:hAnsi="Calibri"/>
+          <w:color w:val="000000" w:themeColor="text1"/>
+          <w:sz w:val="32"/>
+          <w:szCs w:val="32"/>
+          <w:lang w:val="it-IT"/>
+        </w:rPr>
+        <w:t xml:space="preserve">   (</w:t>
+      </w:r>
+      <w:proofErr w:type="gramEnd"/>
+      <w:r>
+        <w:rPr>
+          <w:rFonts w:ascii="Calibri" w:hAnsi="Calibri"/>
+          <w:color w:val="000000" w:themeColor="text1"/>
+          <w:sz w:val="32"/>
+          <w:szCs w:val="32"/>
+          <w:lang w:val="it-IT"/>
+        </w:rPr>
+        <w:t>delibera del Collegio docenti n. 34 del 26/10/2023).</w:t>
+      </w:r>
+    </w:p>
+    <w:p>
+      <w:pPr>
+        <w:jc w:val="right"/>
+        <w:rPr>
+          <w:lang w:val="it-IT"/>
+        </w:rPr>
+      </w:pPr>
+      <w:r>
+        <w:rPr>
+          <w:rFonts w:ascii="Calibri" w:hAnsi="Calibri"/>
+          <w:color w:val="000000"/>
+          <w:sz w:val="28"/>
+          <w:lang w:val="it-IT"/>
+        </w:rPr>
+        <w:br/>
+        <w:t>Il responsabile della Calvino Academy</w:t>
+      </w:r>
+    </w:p>
+    <w:p>
+      <w:pPr>
+        <w:jc w:val="right"/>
+        <w:rPr>
+          <w:lang w:val="it-IT"/>
+        </w:rPr>
+      </w:pPr>
+      <w:r>
+        <w:rPr>
+          <w:rFonts w:ascii="Calibri" w:hAnsi="Calibri"/>
+          <w:color w:val="000000"/>
+          <w:sz w:val="24"/>
+          <w:lang w:val="it-IT"/>
+        </w:rPr>
+        <w:br/>
+        <w:t>_____________________________________</w:t>
+      </w:r>
+    </w:p>
+    <w:p>
+      <w:r>
+        <w:t xml:space="preserve">Genova, </w:t>
+      </w:r>
+      <w:proofErr w:type="spellStart"/>
+      <w:r>
+        <w:t>dataCorrente</w:t>
+      </w:r>
+      <w:proofErr w:type="spellEnd"/>
+    </w:p>
+    <w:p/>
+    <w:p/>
+    <w:p/>
+    <w:p/>
+    <w:p/>
+    <w:p/>
+    <w:p>
+      <w:r>
+        <w:rPr>
+          <w:noProof/>
+          <w:lang w:val="it-IT" w:eastAsia="it-IT"/>
+        </w:rPr>
+        <w:lastRenderedPageBreak/>
+        <w:drawing>
+          <wp:inline distT="0" distB="0" distL="0" distR="0" wp14:anchorId="255504A3" wp14:editId="499F9F55">
+            <wp:extent cx="5486400" cy="993483"/>
+            <wp:effectExtent l="0" t="0" r="0" b="0"/>
+            <wp:docPr id="1529390101" name="Picture 1" descr="Immagine che contiene testo, Carattere, schermata, logo&#10;&#10;Descrizione generata automaticamente"/>
+            <wp:cNvGraphicFramePr>
+              <a:graphicFrameLocks xmlns:a="http://schemas.openxmlformats.org/drawingml/2006/main" noChangeAspect="1"/>
+            </wp:cNvGraphicFramePr>
+            <a:graphic xmlns:a="http://schemas.openxmlformats.org/drawingml/2006/main">
+              <a:graphicData uri="http://schemas.openxmlformats.org/drawingml/2006/picture">
+                <pic:pic xmlns:pic="http://schemas.openxmlformats.org/drawingml/2006/picture">
+                  <pic:nvPicPr>
+                    <pic:cNvPr id="1646516574" name="Picture 1" descr="Immagine che contiene testo, Carattere, schermata, logo&#10;&#10;Descrizione generata automaticamente"/>
+                    <pic:cNvPicPr/>
+                  </pic:nvPicPr>
+                  <pic:blipFill>
+                    <a:blip r:embed="rId8"/>
+                    <a:stretch>
+                      <a:fillRect/>
+                    </a:stretch>
+                  </pic:blipFill>
+                  <pic:spPr>
+                    <a:xfrm>
+                      <a:off x="0" y="0"/>
+                      <a:ext cx="5486400" cy="993483"/>
+                    </a:xfrm>
+                    <a:prstGeom prst="rect">
+                      <a:avLst/>
+                    </a:prstGeom>
+                  </pic:spPr>
+                </pic:pic>
+              </a:graphicData>
+            </a:graphic>
+          </wp:inline>
+        </w:drawing>
+      </w:r>
+    </w:p>
+    <w:p>
+      <w:pPr>
+        <w:pStyle w:val="Titolo"/>
+        <w:jc w:val="center"/>
+        <w:rPr>
+          <w:lang w:val="it-IT"/>
+        </w:rPr>
+      </w:pPr>
+      <w:r>
+        <w:rPr>
+          <w:lang w:val="it-IT"/>
+        </w:rPr>
+        <w:t>Calvino Academy</w:t>
+      </w:r>
+    </w:p>
+    <w:p>
+      <w:pPr>
+        <w:jc w:val="center"/>
+        <w:rPr>
+          <w:lang w:val="it-IT"/>
+        </w:rPr>
+      </w:pPr>
+      <w:r>
+        <w:rPr>
+          <w:rFonts w:ascii="Calibri" w:hAnsi="Calibri"/>
+          <w:color w:val="000000"/>
+          <w:sz w:val="32"/>
+          <w:lang w:val="it-IT"/>
+        </w:rPr>
+        <w:t>Certificazione dell'attività svolta dallo studente</w:t>
+      </w:r>
+    </w:p>
+    <w:p>
+      <w:pPr>
+        <w:jc w:val="center"/>
+        <w:rPr>
+          <w:u w:val="single"/>
+          <w:lang w:val="it-IT"/>
+        </w:rPr>
+      </w:pPr>
+      <w:r>
+        <w:rPr>
+          <w:rFonts w:ascii="Calibri" w:hAnsi="Calibri"/>
+          <w:color w:val="4224E9"/>
+          <w:sz w:val="48"/>
+          <w:lang w:val="it-IT"/>
+        </w:rPr>
+        <w:t>{name}</w:t>
+      </w:r>
+    </w:p>
+    <w:p>
+      <w:pPr>
+        <w:jc w:val="center"/>
+        <w:rPr>
+          <w:lang w:val="it-IT"/>
+        </w:rPr>
+      </w:pPr>
+      <w:r>
+        <w:rPr>
+          <w:rFonts w:ascii="Calibri" w:hAnsi="Calibri"/>
+          <w:color w:val="000000" w:themeColor="text1"/>
+          <w:sz w:val="32"/>
+          <w:szCs w:val="32"/>
+          <w:lang w:val="it-IT"/>
+        </w:rPr>
+        <w:t>della classe {classe}</w:t>
+      </w:r>
+    </w:p>
+    <w:p>
+      <w:pPr>
+        <w:jc w:val="center"/>
+        <w:rPr>
+          <w:lang w:val="it-IT"/>
+        </w:rPr>
+      </w:pPr>
+      <w:r>
+        <w:rPr>
+          <w:rFonts w:ascii="Calibri" w:hAnsi="Calibri"/>
+          <w:color w:val="000000" w:themeColor="text1"/>
+          <w:sz w:val="32"/>
+          <w:szCs w:val="32"/>
+          <w:lang w:val="it-IT"/>
+        </w:rPr>
+        <w:t>nell' {anno}</w:t>
+      </w:r>
+    </w:p>
+    <w:tbl>
+      <w:tblPr>
+        <w:tblStyle w:val="Grigliachiara-Colore1"/>
+        <w:tblW w:w="0" w:type="auto"/>
+        <w:jc w:val="center"/>
+        <w:tblLook w:val="04A0" w:firstRow="1" w:lastRow="0" w:firstColumn="1" w:lastColumn="0" w:noHBand="0" w:noVBand="1"/>
+      </w:tblPr>
+      <w:tblGrid>
+        <w:gridCol w:w="2666"/>
+        <w:gridCol w:w="2666"/>
+        <w:gridCol w:w="2666"/>
+        <w:gridCol w:w="2666"/>
+      </w:tblGrid>
+      <w:tr>
+        <w:trPr>
+          <w:cnfStyle w:val="100000000000" w:firstRow="1" w:lastRow="0" w:firstColumn="0" w:lastColumn="0" w:oddVBand="0" w:evenVBand="0" w:oddHBand="0" w:evenHBand="0" w:firstRowFirstColumn="0" w:firstRowLastColumn="0" w:lastRowFirstColumn="0" w:lastRowLastColumn="0"/>
+          <w:jc w:val="center"/>
+        </w:trPr>
+        <w:tc>
+          <w:tcPr>
+            <w:cnfStyle w:val="001000000000" w:firstRow="0" w:lastRow="0" w:firstColumn="1" w:lastColumn="0" w:oddVBand="0" w:evenVBand="0" w:oddHBand="0" w:evenHBand="0" w:firstRowFirstColumn="0" w:firstRowLastColumn="0" w:lastRowFirstColumn="0" w:lastRowLastColumn="0"/>
+            <w:tcW w:w="2666" w:type="dxa"/>
+            <w:vAlign w:val="center"/>
+          </w:tcPr>
+          <w:p>
+            <w:pPr>
+              <w:jc w:val="center"/>
+            </w:pPr>
+            <w:r>
+              <w:t xml:space="preserve">Nome del </w:t>
+            </w:r>
+            <w:proofErr w:type="spellStart"/>
+            <w:r>
+              <w:t>corso</w:t>
+            </w:r>
+            <w:proofErr w:type="spellEnd"/>
+          </w:p>
+        </w:tc>
+        <w:tc>
+          <w:tcPr>
+            <w:tcW w:w="2666" w:type="dxa"/>
+            <w:vAlign w:val="center"/>
+          </w:tcPr>
+          <w:p>
+            <w:pPr>
+              <w:jc w:val="center"/>
+              <w:cnfStyle w:val="100000000000" w:firstRow="1" w:lastRow="0" w:firstColumn="0" w:lastColumn="0" w:oddVBand="0" w:evenVBand="0" w:oddHBand="0" w:evenHBand="0" w:firstRowFirstColumn="0" w:firstRowLastColumn="0" w:lastRowFirstColumn="0" w:lastRowLastColumn="0"/>
+            </w:pPr>
+            <w:r>
+              <w:t xml:space="preserve">Ore </w:t>
+            </w:r>
+            <w:proofErr w:type="spellStart"/>
+            <w:r>
+              <w:t>svolte</w:t>
+            </w:r>
+            <w:proofErr w:type="spellEnd"/>
+          </w:p>
+        </w:tc>
+        <w:tc>
+          <w:tcPr>
+            <w:tcW w:w="2666" w:type="dxa"/>
+            <w:vAlign w:val="center"/>
+          </w:tcPr>
+          <w:p>
+            <w:pPr>
+              <w:jc w:val="center"/>
+              <w:cnfStyle w:val="100000000000" w:firstRow="1" w:lastRow="0" w:firstColumn="0" w:lastColumn="0" w:oddVBand="0" w:evenVBand="0" w:oddHBand="0" w:evenHBand="0" w:firstRowFirstColumn="0" w:firstRowLastColumn="0" w:lastRowFirstColumn="0" w:lastRowLastColumn="0"/>
+            </w:pPr>
+            <w:r>
+              <w:t xml:space="preserve">Ore </w:t>
+            </w:r>
+            <w:proofErr w:type="spellStart"/>
+            <w:r>
+              <w:t>totali</w:t>
+            </w:r>
+            <w:proofErr w:type="spellEnd"/>
+          </w:p>
+        </w:tc>
+        <w:tc>
+          <w:tcPr>
+            <w:tcW w:w="2666" w:type="dxa"/>
+            <w:vAlign w:val="center"/>
+          </w:tcPr>
+          <w:p>
+            <w:pPr>
+              <w:jc w:val="center"/>
+              <w:cnfStyle w:val="100000000000" w:firstRow="1" w:lastRow="0" w:firstColumn="0" w:lastColumn="0" w:oddVBand="0" w:evenVBand="0" w:oddHBand="0" w:evenHBand="0" w:firstRowFirstColumn="0" w:firstRowLastColumn="0" w:lastRowFirstColumn="0" w:lastRowLastColumn="0"/>
+            </w:pPr>
+            <w:proofErr w:type="spellStart"/>
+            <w:r>
+              <w:t>Docente</w:t>
+            </w:r>
+            <w:proofErr w:type="spellEnd"/>
+          </w:p>
+        </w:tc>
+      </w:tr>
+    </w:tbl>
+    <w:p>
+      <w:pPr>
+        <w:rPr>
+          <w:lang w:val="it-IT"/>
+        </w:rPr>
+      </w:pPr>
+      <w:r>
+        <w:rPr>
+          <w:lang w:val="it-IT"/>
+        </w:rPr>
+        <w:br/>
+      </w:r>
+      <w:r>
+        <w:rPr>
+          <w:rFonts w:ascii="Calibri" w:hAnsi="Calibri"/>
+          <w:color w:val="000000" w:themeColor="text1"/>
+          <w:sz w:val="32"/>
+          <w:szCs w:val="32"/>
+          <w:lang w:val="it-IT"/>
+        </w:rPr>
+        <w:t>Per un totale di</w:t>
+      </w:r>
+      <w:r>
+        <w:rPr>
+          <w:rFonts w:ascii="Calibri" w:hAnsi="Calibri"/>
+          <w:b/>
+          <w:bCs/>
+          <w:color w:val="000000" w:themeColor="text1"/>
+          <w:sz w:val="32"/>
+          <w:szCs w:val="32"/>
+          <w:lang w:val="it-IT"/>
+        </w:rPr>
+        <w:t xml:space="preserve"> {tot} ore</w:t>
+      </w:r>
+      <w:r>
+        <w:rPr>
+          <w:rFonts w:ascii="Calibri" w:hAnsi="Calibri"/>
+          <w:color w:val="000000" w:themeColor="text1"/>
+          <w:sz w:val="32"/>
+          <w:szCs w:val="32"/>
+          <w:lang w:val="it-IT"/>
+        </w:rPr>
+        <w:t xml:space="preserve">, riconoscibili ai fini dell'attività svolta come PCTO  </w:t>
+      </w:r>
+      <w:proofErr w:type="gramStart"/>
+      <w:r>
+        <w:rPr>
+          <w:rFonts w:ascii="Calibri" w:hAnsi="Calibri"/>
+          <w:color w:val="000000" w:themeColor="text1"/>
+          <w:sz w:val="32"/>
+          <w:szCs w:val="32"/>
+          <w:lang w:val="it-IT"/>
+        </w:rPr>
+        <w:t xml:space="preserve">   (</w:t>
+      </w:r>
+      <w:proofErr w:type="gramEnd"/>
+      <w:r>
+        <w:rPr>
+          <w:rFonts w:ascii="Calibri" w:hAnsi="Calibri"/>
+          <w:color w:val="000000" w:themeColor="text1"/>
+          <w:sz w:val="32"/>
+          <w:szCs w:val="32"/>
+          <w:lang w:val="it-IT"/>
+        </w:rPr>
+        <w:t>delibera del Collegio docenti n. 34 del 26/10/2023).</w:t>
+      </w:r>
+    </w:p>
+    <w:p>
+      <w:pPr>
+        <w:jc w:val="right"/>
+        <w:rPr>
+          <w:lang w:val="it-IT"/>
+        </w:rPr>
+      </w:pPr>
+      <w:r>
+        <w:rPr>
+          <w:rFonts w:ascii="Calibri" w:hAnsi="Calibri"/>
+          <w:color w:val="000000"/>
+          <w:sz w:val="28"/>
+          <w:lang w:val="it-IT"/>
+        </w:rPr>
+        <w:br/>
+        <w:t>Il responsabile della Calvino Academy</w:t>
+      </w:r>
+    </w:p>
+    <w:p>
+      <w:pPr>
+        <w:jc w:val="right"/>
+        <w:rPr>
+          <w:lang w:val="it-IT"/>
+        </w:rPr>
+      </w:pPr>
+      <w:r>
+        <w:rPr>
+          <w:rFonts w:ascii="Calibri" w:hAnsi="Calibri"/>
+          <w:color w:val="000000"/>
+          <w:sz w:val="24"/>
+          <w:lang w:val="it-IT"/>
+        </w:rPr>
+        <w:br/>
+        <w:t>_____________________________________</w:t>
+      </w:r>
+    </w:p>
+    <w:p>
+      <w:r>
+        <w:t xml:space="preserve">Genova, </w:t>
+      </w:r>
+      <w:proofErr w:type="spellStart"/>
+      <w:r>
+        <w:t>dataCorrente</w:t>
+      </w:r>
+      <w:proofErr w:type="spellEnd"/>
+    </w:p>
+    <w:p/>
+    <w:p/>
+    <w:p/>
+    <w:p/>
+    <w:p/>
+    <w:p/>
+    <w:p>
+      <w:r>
+        <w:rPr>
+          <w:noProof/>
+          <w:lang w:val="it-IT" w:eastAsia="it-IT"/>
+        </w:rPr>
+        <w:lastRenderedPageBreak/>
+        <w:drawing>
+          <wp:inline distT="0" distB="0" distL="0" distR="0" wp14:anchorId="185FB96F" wp14:editId="2B5993B8">
+            <wp:extent cx="5486400" cy="993483"/>
+            <wp:effectExtent l="0" t="0" r="0" b="0"/>
+            <wp:docPr id="1538536419" name="Picture 1" descr="Immagine che contiene testo, Carattere, schermata, logo&#10;&#10;Descrizione generata automaticamente"/>
+            <wp:cNvGraphicFramePr>
+              <a:graphicFrameLocks xmlns:a="http://schemas.openxmlformats.org/drawingml/2006/main" noChangeAspect="1"/>
+            </wp:cNvGraphicFramePr>
+            <a:graphic xmlns:a="http://schemas.openxmlformats.org/drawingml/2006/main">
+              <a:graphicData uri="http://schemas.openxmlformats.org/drawingml/2006/picture">
+                <pic:pic xmlns:pic="http://schemas.openxmlformats.org/drawingml/2006/picture">
+                  <pic:nvPicPr>
+                    <pic:cNvPr id="1646516574" name="Picture 1" descr="Immagine che contiene testo, Carattere, schermata, logo&#10;&#10;Descrizione generata automaticamente"/>
+                    <pic:cNvPicPr/>
+                  </pic:nvPicPr>
+                  <pic:blipFill>
+                    <a:blip r:embed="rId8"/>
+                    <a:stretch>
+                      <a:fillRect/>
+                    </a:stretch>
+                  </pic:blipFill>
+                  <pic:spPr>
+                    <a:xfrm>
+                      <a:off x="0" y="0"/>
+                      <a:ext cx="5486400" cy="993483"/>
+                    </a:xfrm>
+                    <a:prstGeom prst="rect">
+                      <a:avLst/>
+                    </a:prstGeom>
+                  </pic:spPr>
+                </pic:pic>
+              </a:graphicData>
+            </a:graphic>
+          </wp:inline>
+        </w:drawing>
+      </w:r>
+    </w:p>
+    <w:p>
+      <w:pPr>
+        <w:pStyle w:val="Titolo"/>
+        <w:jc w:val="center"/>
+        <w:rPr>
+          <w:lang w:val="it-IT"/>
+        </w:rPr>
+      </w:pPr>
+      <w:r>
+        <w:rPr>
+          <w:lang w:val="it-IT"/>
+        </w:rPr>
+        <w:t>Calvino Academy</w:t>
+      </w:r>
+    </w:p>
+    <w:p>
+      <w:pPr>
+        <w:jc w:val="center"/>
+        <w:rPr>
+          <w:lang w:val="it-IT"/>
+        </w:rPr>
+      </w:pPr>
+      <w:r>
+        <w:rPr>
+          <w:rFonts w:ascii="Calibri" w:hAnsi="Calibri"/>
+          <w:color w:val="000000"/>
+          <w:sz w:val="32"/>
+          <w:lang w:val="it-IT"/>
+        </w:rPr>
+        <w:t>Certificazione dell'attività svolta dallo studente</w:t>
+      </w:r>
+    </w:p>
+    <w:p>
+      <w:pPr>
+        <w:jc w:val="center"/>
+        <w:rPr>
+          <w:u w:val="single"/>
+          <w:lang w:val="it-IT"/>
+        </w:rPr>
+      </w:pPr>
+      <w:r>
+        <w:rPr>
+          <w:rFonts w:ascii="Calibri" w:hAnsi="Calibri"/>
+          <w:color w:val="4224E9"/>
+          <w:sz w:val="48"/>
+          <w:lang w:val="it-IT"/>
+        </w:rPr>
+        <w:t>{name}</w:t>
+      </w:r>
+    </w:p>
+    <w:p>
+      <w:pPr>
+        <w:jc w:val="center"/>
+        <w:rPr>
+          <w:lang w:val="it-IT"/>
+        </w:rPr>
+      </w:pPr>
+      <w:r>
+        <w:rPr>
+          <w:rFonts w:ascii="Calibri" w:hAnsi="Calibri"/>
+          <w:color w:val="000000" w:themeColor="text1"/>
+          <w:sz w:val="32"/>
+          <w:szCs w:val="32"/>
+          <w:lang w:val="it-IT"/>
+        </w:rPr>
+        <w:t>della classe {classe}</w:t>
+      </w:r>
+    </w:p>
+    <w:p>
+      <w:pPr>
+        <w:jc w:val="center"/>
+        <w:rPr>
+          <w:lang w:val="it-IT"/>
+        </w:rPr>
+      </w:pPr>
+      <w:r>
+        <w:rPr>
+          <w:rFonts w:ascii="Calibri" w:hAnsi="Calibri"/>
+          <w:color w:val="000000" w:themeColor="text1"/>
+          <w:sz w:val="32"/>
+          <w:szCs w:val="32"/>
+          <w:lang w:val="it-IT"/>
+        </w:rPr>
+        <w:t>nell' {anno}</w:t>
+      </w:r>
+    </w:p>
+    <w:tbl>
+      <w:tblPr>
+        <w:tblStyle w:val="Grigliachiara-Colore1"/>
+        <w:tblW w:w="0" w:type="auto"/>
+        <w:jc w:val="center"/>
+        <w:tblLook w:val="04A0" w:firstRow="1" w:lastRow="0" w:firstColumn="1" w:lastColumn="0" w:noHBand="0" w:noVBand="1"/>
+      </w:tblPr>
+      <w:tblGrid>
+        <w:gridCol w:w="2666"/>
+        <w:gridCol w:w="2666"/>
+        <w:gridCol w:w="2666"/>
+        <w:gridCol w:w="2666"/>
+      </w:tblGrid>
+      <w:tr>
+        <w:trPr>
+          <w:cnfStyle w:val="100000000000" w:firstRow="1" w:lastRow="0" w:firstColumn="0" w:lastColumn="0" w:oddVBand="0" w:evenVBand="0" w:oddHBand="0" w:evenHBand="0" w:firstRowFirstColumn="0" w:firstRowLastColumn="0" w:lastRowFirstColumn="0" w:lastRowLastColumn="0"/>
+          <w:jc w:val="center"/>
+        </w:trPr>
+        <w:tc>
+          <w:tcPr>
+            <w:cnfStyle w:val="001000000000" w:firstRow="0" w:lastRow="0" w:firstColumn="1" w:lastColumn="0" w:oddVBand="0" w:evenVBand="0" w:oddHBand="0" w:evenHBand="0" w:firstRowFirstColumn="0" w:firstRowLastColumn="0" w:lastRowFirstColumn="0" w:lastRowLastColumn="0"/>
+            <w:tcW w:w="2666" w:type="dxa"/>
+            <w:vAlign w:val="center"/>
+          </w:tcPr>
+          <w:p>
+            <w:pPr>
+              <w:jc w:val="center"/>
+            </w:pPr>
+            <w:r>
+              <w:t xml:space="preserve">Nome del </w:t>
+            </w:r>
+            <w:proofErr w:type="spellStart"/>
+            <w:r>
+              <w:t>corso</w:t>
+            </w:r>
+            <w:proofErr w:type="spellEnd"/>
+          </w:p>
+        </w:tc>
+        <w:tc>
+          <w:tcPr>
+            <w:tcW w:w="2666" w:type="dxa"/>
+            <w:vAlign w:val="center"/>
+          </w:tcPr>
+          <w:p>
+            <w:pPr>
+              <w:jc w:val="center"/>
+              <w:cnfStyle w:val="100000000000" w:firstRow="1" w:lastRow="0" w:firstColumn="0" w:lastColumn="0" w:oddVBand="0" w:evenVBand="0" w:oddHBand="0" w:evenHBand="0" w:firstRowFirstColumn="0" w:firstRowLastColumn="0" w:lastRowFirstColumn="0" w:lastRowLastColumn="0"/>
+            </w:pPr>
+            <w:r>
+              <w:t xml:space="preserve">Ore </w:t>
+            </w:r>
+            <w:proofErr w:type="spellStart"/>
+            <w:r>
+              <w:t>svolte</w:t>
+            </w:r>
+            <w:proofErr w:type="spellEnd"/>
+          </w:p>
+        </w:tc>
+        <w:tc>
+          <w:tcPr>
+            <w:tcW w:w="2666" w:type="dxa"/>
+            <w:vAlign w:val="center"/>
+          </w:tcPr>
+          <w:p>
+            <w:pPr>
+              <w:jc w:val="center"/>
+              <w:cnfStyle w:val="100000000000" w:firstRow="1" w:lastRow="0" w:firstColumn="0" w:lastColumn="0" w:oddVBand="0" w:evenVBand="0" w:oddHBand="0" w:evenHBand="0" w:firstRowFirstColumn="0" w:firstRowLastColumn="0" w:lastRowFirstColumn="0" w:lastRowLastColumn="0"/>
+            </w:pPr>
+            <w:r>
+              <w:t xml:space="preserve">Ore </w:t>
+            </w:r>
+            <w:proofErr w:type="spellStart"/>
+            <w:r>
+              <w:t>totali</w:t>
+            </w:r>
+            <w:proofErr w:type="spellEnd"/>
+          </w:p>
+        </w:tc>
+        <w:tc>
+          <w:tcPr>
+            <w:tcW w:w="2666" w:type="dxa"/>
+            <w:vAlign w:val="center"/>
+          </w:tcPr>
+          <w:p>
+            <w:pPr>
+              <w:jc w:val="center"/>
+              <w:cnfStyle w:val="100000000000" w:firstRow="1" w:lastRow="0" w:firstColumn="0" w:lastColumn="0" w:oddVBand="0" w:evenVBand="0" w:oddHBand="0" w:evenHBand="0" w:firstRowFirstColumn="0" w:firstRowLastColumn="0" w:lastRowFirstColumn="0" w:lastRowLastColumn="0"/>
+            </w:pPr>
+            <w:proofErr w:type="spellStart"/>
+            <w:r>
+              <w:t>Docente</w:t>
+            </w:r>
+            <w:proofErr w:type="spellEnd"/>
+          </w:p>
+        </w:tc>
+      </w:tr>
+    </w:tbl>
+    <w:p>
+      <w:pPr>
+        <w:rPr>
+          <w:lang w:val="it-IT"/>
+        </w:rPr>
+      </w:pPr>
+      <w:r>
+        <w:rPr>
+          <w:lang w:val="it-IT"/>
+        </w:rPr>
+        <w:br/>
+      </w:r>
+      <w:r>
+        <w:rPr>
+          <w:rFonts w:ascii="Calibri" w:hAnsi="Calibri"/>
+          <w:color w:val="000000" w:themeColor="text1"/>
+          <w:sz w:val="32"/>
+          <w:szCs w:val="32"/>
+          <w:lang w:val="it-IT"/>
+        </w:rPr>
+        <w:t>Per un totale di</w:t>
+      </w:r>
+      <w:r>
+        <w:rPr>
+          <w:rFonts w:ascii="Calibri" w:hAnsi="Calibri"/>
+          <w:b/>
+          <w:bCs/>
+          <w:color w:val="000000" w:themeColor="text1"/>
+          <w:sz w:val="32"/>
+          <w:szCs w:val="32"/>
+          <w:lang w:val="it-IT"/>
+        </w:rPr>
+        <w:t xml:space="preserve"> {tot} ore</w:t>
+      </w:r>
+      <w:r>
+        <w:rPr>
+          <w:rFonts w:ascii="Calibri" w:hAnsi="Calibri"/>
+          <w:color w:val="000000" w:themeColor="text1"/>
+          <w:sz w:val="32"/>
+          <w:szCs w:val="32"/>
+          <w:lang w:val="it-IT"/>
+        </w:rPr>
+        <w:t xml:space="preserve">, riconoscibili ai fini dell'attività svolta come PCTO  </w:t>
+      </w:r>
+      <w:proofErr w:type="gramStart"/>
+      <w:r>
+        <w:rPr>
+          <w:rFonts w:ascii="Calibri" w:hAnsi="Calibri"/>
+          <w:color w:val="000000" w:themeColor="text1"/>
+          <w:sz w:val="32"/>
+          <w:szCs w:val="32"/>
+          <w:lang w:val="it-IT"/>
+        </w:rPr>
+        <w:t xml:space="preserve">   (</w:t>
+      </w:r>
+      <w:proofErr w:type="gramEnd"/>
+      <w:r>
+        <w:rPr>
+          <w:rFonts w:ascii="Calibri" w:hAnsi="Calibri"/>
+          <w:color w:val="000000" w:themeColor="text1"/>
+          <w:sz w:val="32"/>
+          <w:szCs w:val="32"/>
+          <w:lang w:val="it-IT"/>
+        </w:rPr>
+        <w:t>delibera del Collegio docenti n. 34 del 26/10/2023).</w:t>
+      </w:r>
+    </w:p>
+    <w:p>
+      <w:pPr>
+        <w:jc w:val="right"/>
+        <w:rPr>
+          <w:lang w:val="it-IT"/>
+        </w:rPr>
+      </w:pPr>
+      <w:r>
+        <w:rPr>
+          <w:rFonts w:ascii="Calibri" w:hAnsi="Calibri"/>
+          <w:color w:val="000000"/>
+          <w:sz w:val="28"/>
+          <w:lang w:val="it-IT"/>
+        </w:rPr>
+        <w:br/>
+        <w:t>Il responsabile della Calvino Academy</w:t>
+      </w:r>
+    </w:p>
+    <w:p>
+      <w:pPr>
+        <w:jc w:val="right"/>
+        <w:rPr>
+          <w:lang w:val="it-IT"/>
+        </w:rPr>
+      </w:pPr>
+      <w:r>
+        <w:rPr>
+          <w:rFonts w:ascii="Calibri" w:hAnsi="Calibri"/>
+          <w:color w:val="000000"/>
+          <w:sz w:val="24"/>
+          <w:lang w:val="it-IT"/>
+        </w:rPr>
+        <w:br/>
+        <w:t>_____________________________________</w:t>
+      </w:r>
+    </w:p>
+    <w:p>
+      <w:r>
+        <w:t xml:space="preserve">Genova, </w:t>
+      </w:r>
+      <w:proofErr w:type="spellStart"/>
+      <w:r>
+        <w:t>dataCorrente</w:t>
+      </w:r>
+      <w:proofErr w:type="spellEnd"/>
+    </w:p>
+    <w:p/>
+    <w:p/>
+    <w:p/>
+    <w:p/>
+    <w:p/>
+    <w:p/>
+    <w:p>
+      <w:r>
+        <w:rPr>
+          <w:noProof/>
+          <w:lang w:val="it-IT" w:eastAsia="it-IT"/>
+        </w:rPr>
+        <w:lastRenderedPageBreak/>
+        <w:drawing>
+          <wp:inline distT="0" distB="0" distL="0" distR="0" wp14:anchorId="76CBAA45" wp14:editId="7E5014B2">
+            <wp:extent cx="5486400" cy="993483"/>
+            <wp:effectExtent l="0" t="0" r="0" b="0"/>
+            <wp:docPr id="100205149" name="Picture 1" descr="Immagine che contiene testo, Carattere, schermata, logo&#10;&#10;Descrizione generata automaticamente"/>
+            <wp:cNvGraphicFramePr>
+              <a:graphicFrameLocks xmlns:a="http://schemas.openxmlformats.org/drawingml/2006/main" noChangeAspect="1"/>
+            </wp:cNvGraphicFramePr>
+            <a:graphic xmlns:a="http://schemas.openxmlformats.org/drawingml/2006/main">
+              <a:graphicData uri="http://schemas.openxmlformats.org/drawingml/2006/picture">
+                <pic:pic xmlns:pic="http://schemas.openxmlformats.org/drawingml/2006/picture">
+                  <pic:nvPicPr>
+                    <pic:cNvPr id="1646516574" name="Picture 1" descr="Immagine che contiene testo, Carattere, schermata, logo&#10;&#10;Descrizione generata automaticamente"/>
+                    <pic:cNvPicPr/>
+                  </pic:nvPicPr>
+                  <pic:blipFill>
+                    <a:blip r:embed="rId8"/>
+                    <a:stretch>
+                      <a:fillRect/>
+                    </a:stretch>
+                  </pic:blipFill>
+                  <pic:spPr>
+                    <a:xfrm>
+                      <a:off x="0" y="0"/>
+                      <a:ext cx="5486400" cy="993483"/>
+                    </a:xfrm>
+                    <a:prstGeom prst="rect">
+                      <a:avLst/>
+                    </a:prstGeom>
+                  </pic:spPr>
+                </pic:pic>
+              </a:graphicData>
+            </a:graphic>
+          </wp:inline>
+        </w:drawing>
+      </w:r>
+    </w:p>
+    <w:p>
+      <w:pPr>
+        <w:pStyle w:val="Titolo"/>
+        <w:jc w:val="center"/>
+        <w:rPr>
+          <w:lang w:val="it-IT"/>
+        </w:rPr>
+      </w:pPr>
+      <w:r>
+        <w:rPr>
+          <w:lang w:val="it-IT"/>
+        </w:rPr>
+        <w:t>Calvino Academy</w:t>
+      </w:r>
+    </w:p>
+    <w:p>
+      <w:pPr>
+        <w:jc w:val="center"/>
+        <w:rPr>
+          <w:lang w:val="it-IT"/>
+        </w:rPr>
+      </w:pPr>
+      <w:r>
+        <w:rPr>
+          <w:rFonts w:ascii="Calibri" w:hAnsi="Calibri"/>
+          <w:color w:val="000000"/>
+          <w:sz w:val="32"/>
+          <w:lang w:val="it-IT"/>
+        </w:rPr>
+        <w:t>Certificazione dell'attività svolta dallo studente</w:t>
+      </w:r>
+    </w:p>
+    <w:p>
+      <w:pPr>
+        <w:jc w:val="center"/>
+        <w:rPr>
+          <w:u w:val="single"/>
+          <w:lang w:val="it-IT"/>
+        </w:rPr>
+      </w:pPr>
+      <w:r>
+        <w:rPr>
+          <w:rFonts w:ascii="Calibri" w:hAnsi="Calibri"/>
+          <w:color w:val="4224E9"/>
+          <w:sz w:val="48"/>
+          <w:lang w:val="it-IT"/>
+        </w:rPr>
+        <w:t>{name}</w:t>
+      </w:r>
+    </w:p>
+    <w:p>
+      <w:pPr>
+        <w:jc w:val="center"/>
+        <w:rPr>
+          <w:lang w:val="it-IT"/>
+        </w:rPr>
+      </w:pPr>
+      <w:r>
+        <w:rPr>
+          <w:rFonts w:ascii="Calibri" w:hAnsi="Calibri"/>
+          <w:color w:val="000000" w:themeColor="text1"/>
+          <w:sz w:val="32"/>
+          <w:szCs w:val="32"/>
+          <w:lang w:val="it-IT"/>
+        </w:rPr>
+        <w:t>della classe {classe}</w:t>
+      </w:r>
+    </w:p>
+    <w:p>
+      <w:pPr>
+        <w:jc w:val="center"/>
+        <w:rPr>
+          <w:lang w:val="it-IT"/>
+        </w:rPr>
+      </w:pPr>
+      <w:r>
+        <w:rPr>
+          <w:rFonts w:ascii="Calibri" w:hAnsi="Calibri"/>
+          <w:color w:val="000000" w:themeColor="text1"/>
+          <w:sz w:val="32"/>
+          <w:szCs w:val="32"/>
+          <w:lang w:val="it-IT"/>
+        </w:rPr>
+        <w:t>nell' {anno}</w:t>
+      </w:r>
+    </w:p>
+    <w:tbl>
+      <w:tblPr>
+        <w:tblStyle w:val="Grigliachiara-Colore1"/>
+        <w:tblW w:w="0" w:type="auto"/>
+        <w:jc w:val="center"/>
+        <w:tblLook w:val="04A0" w:firstRow="1" w:lastRow="0" w:firstColumn="1" w:lastColumn="0" w:noHBand="0" w:noVBand="1"/>
+      </w:tblPr>
+      <w:tblGrid>
+        <w:gridCol w:w="2666"/>
+        <w:gridCol w:w="2666"/>
+        <w:gridCol w:w="2666"/>
+        <w:gridCol w:w="2666"/>
+      </w:tblGrid>
+      <w:tr>
+        <w:trPr>
+          <w:cnfStyle w:val="100000000000" w:firstRow="1" w:lastRow="0" w:firstColumn="0" w:lastColumn="0" w:oddVBand="0" w:evenVBand="0" w:oddHBand="0" w:evenHBand="0" w:firstRowFirstColumn="0" w:firstRowLastColumn="0" w:lastRowFirstColumn="0" w:lastRowLastColumn="0"/>
+          <w:jc w:val="center"/>
+        </w:trPr>
+        <w:tc>
+          <w:tcPr>
+            <w:cnfStyle w:val="001000000000" w:firstRow="0" w:lastRow="0" w:firstColumn="1" w:lastColumn="0" w:oddVBand="0" w:evenVBand="0" w:oddHBand="0" w:evenHBand="0" w:firstRowFirstColumn="0" w:firstRowLastColumn="0" w:lastRowFirstColumn="0" w:lastRowLastColumn="0"/>
+            <w:tcW w:w="2666" w:type="dxa"/>
+            <w:vAlign w:val="center"/>
+          </w:tcPr>
+          <w:p>
+            <w:pPr>
+              <w:jc w:val="center"/>
+            </w:pPr>
+            <w:r>
+              <w:t xml:space="preserve">Nome del </w:t>
+            </w:r>
+            <w:proofErr w:type="spellStart"/>
+            <w:r>
+              <w:t>corso</w:t>
+            </w:r>
+            <w:proofErr w:type="spellEnd"/>
+          </w:p>
+        </w:tc>
+        <w:tc>
+          <w:tcPr>
+            <w:tcW w:w="2666" w:type="dxa"/>
+            <w:vAlign w:val="center"/>
+          </w:tcPr>
+          <w:p>
+            <w:pPr>
+              <w:jc w:val="center"/>
+              <w:cnfStyle w:val="100000000000" w:firstRow="1" w:lastRow="0" w:firstColumn="0" w:lastColumn="0" w:oddVBand="0" w:evenVBand="0" w:oddHBand="0" w:evenHBand="0" w:firstRowFirstColumn="0" w:firstRowLastColumn="0" w:lastRowFirstColumn="0" w:lastRowLastColumn="0"/>
+            </w:pPr>
+            <w:r>
+              <w:t xml:space="preserve">Ore </w:t>
+            </w:r>
+            <w:proofErr w:type="spellStart"/>
+            <w:r>
+              <w:t>svolte</w:t>
+            </w:r>
+            <w:proofErr w:type="spellEnd"/>
+          </w:p>
+        </w:tc>
+        <w:tc>
+          <w:tcPr>
+            <w:tcW w:w="2666" w:type="dxa"/>
+            <w:vAlign w:val="center"/>
+          </w:tcPr>
+          <w:p>
+            <w:pPr>
+              <w:jc w:val="center"/>
+              <w:cnfStyle w:val="100000000000" w:firstRow="1" w:lastRow="0" w:firstColumn="0" w:lastColumn="0" w:oddVBand="0" w:evenVBand="0" w:oddHBand="0" w:evenHBand="0" w:firstRowFirstColumn="0" w:firstRowLastColumn="0" w:lastRowFirstColumn="0" w:lastRowLastColumn="0"/>
+            </w:pPr>
+            <w:r>
+              <w:t xml:space="preserve">Ore </w:t>
+            </w:r>
+            <w:proofErr w:type="spellStart"/>
+            <w:r>
+              <w:t>totali</w:t>
+            </w:r>
+            <w:proofErr w:type="spellEnd"/>
+          </w:p>
+        </w:tc>
+        <w:tc>
+          <w:tcPr>
+            <w:tcW w:w="2666" w:type="dxa"/>
+            <w:vAlign w:val="center"/>
+          </w:tcPr>
+          <w:p>
+            <w:pPr>
+              <w:jc w:val="center"/>
+              <w:cnfStyle w:val="100000000000" w:firstRow="1" w:lastRow="0" w:firstColumn="0" w:lastColumn="0" w:oddVBand="0" w:evenVBand="0" w:oddHBand="0" w:evenHBand="0" w:firstRowFirstColumn="0" w:firstRowLastColumn="0" w:lastRowFirstColumn="0" w:lastRowLastColumn="0"/>
+            </w:pPr>
+            <w:proofErr w:type="spellStart"/>
+            <w:r>
+              <w:t>Docente</w:t>
+            </w:r>
+            <w:proofErr w:type="spellEnd"/>
+          </w:p>
+        </w:tc>
+      </w:tr>
+    </w:tbl>
+    <w:p>
+      <w:pPr>
+        <w:rPr>
+          <w:lang w:val="it-IT"/>
+        </w:rPr>
+      </w:pPr>
+      <w:r>
+        <w:rPr>
+          <w:lang w:val="it-IT"/>
+        </w:rPr>
+        <w:br/>
+      </w:r>
+      <w:r>
+        <w:rPr>
+          <w:rFonts w:ascii="Calibri" w:hAnsi="Calibri"/>
+          <w:color w:val="000000" w:themeColor="text1"/>
+          <w:sz w:val="32"/>
+          <w:szCs w:val="32"/>
+          <w:lang w:val="it-IT"/>
+        </w:rPr>
+        <w:t>Per un totale di</w:t>
+      </w:r>
+      <w:r>
+        <w:rPr>
+          <w:rFonts w:ascii="Calibri" w:hAnsi="Calibri"/>
+          <w:b/>
+          <w:bCs/>
+          <w:color w:val="000000" w:themeColor="text1"/>
+          <w:sz w:val="32"/>
+          <w:szCs w:val="32"/>
+          <w:lang w:val="it-IT"/>
+        </w:rPr>
+        <w:t xml:space="preserve"> {tot} ore</w:t>
+      </w:r>
+      <w:r>
+        <w:rPr>
+          <w:rFonts w:ascii="Calibri" w:hAnsi="Calibri"/>
+          <w:color w:val="000000" w:themeColor="text1"/>
+          <w:sz w:val="32"/>
+          <w:szCs w:val="32"/>
+          <w:lang w:val="it-IT"/>
+        </w:rPr>
+        <w:t xml:space="preserve">, riconoscibili ai fini dell'attività svolta come PCTO  </w:t>
+      </w:r>
+      <w:proofErr w:type="gramStart"/>
+      <w:r>
+        <w:rPr>
+          <w:rFonts w:ascii="Calibri" w:hAnsi="Calibri"/>
+          <w:color w:val="000000" w:themeColor="text1"/>
+          <w:sz w:val="32"/>
+          <w:szCs w:val="32"/>
+          <w:lang w:val="it-IT"/>
+        </w:rPr>
+        <w:t xml:space="preserve">   (</w:t>
+      </w:r>
+      <w:proofErr w:type="gramEnd"/>
+      <w:r>
+        <w:rPr>
+          <w:rFonts w:ascii="Calibri" w:hAnsi="Calibri"/>
+          <w:color w:val="000000" w:themeColor="text1"/>
+          <w:sz w:val="32"/>
+          <w:szCs w:val="32"/>
+          <w:lang w:val="it-IT"/>
+        </w:rPr>
+        <w:t>delibera del Collegio docenti n. 34 del 26/10/2023).</w:t>
+      </w:r>
+    </w:p>
+    <w:p>
+      <w:pPr>
+        <w:jc w:val="right"/>
+        <w:rPr>
+          <w:lang w:val="it-IT"/>
+        </w:rPr>
+      </w:pPr>
+      <w:r>
+        <w:rPr>
+          <w:rFonts w:ascii="Calibri" w:hAnsi="Calibri"/>
+          <w:color w:val="000000"/>
+          <w:sz w:val="28"/>
+          <w:lang w:val="it-IT"/>
+        </w:rPr>
+        <w:br/>
+        <w:t>Il responsabile della Calvino Academy</w:t>
+      </w:r>
+    </w:p>
+    <w:p>
+      <w:pPr>
+        <w:jc w:val="right"/>
+        <w:rPr>
+          <w:lang w:val="it-IT"/>
+        </w:rPr>
+      </w:pPr>
+      <w:r>
+        <w:rPr>
+          <w:rFonts w:ascii="Calibri" w:hAnsi="Calibri"/>
+          <w:color w:val="000000"/>
+          <w:sz w:val="24"/>
+          <w:lang w:val="it-IT"/>
+        </w:rPr>
+        <w:br/>
+        <w:t>_____________________________________</w:t>
+      </w:r>
+    </w:p>
+    <w:p>
+      <w:r>
+        <w:t xml:space="preserve">Genova, </w:t>
+      </w:r>
+      <w:proofErr w:type="spellStart"/>
+      <w:r>
+        <w:t>dataCorrente</w:t>
+      </w:r>
+      <w:proofErr w:type="spellEnd"/>
+    </w:p>
+    <w:p/>
+    <w:p/>
     <w:sectPr>
       <w:headerReference w:type="even" r:id="rId9"/>
       <w:headerReference w:type="default" r:id="rId10"/>

</xml_diff>